<commit_message>
Master Word, Refactored code
</commit_message>
<xml_diff>
--- a/Master rad - Đorđe Milenković.docx
+++ b/Master rad - Đorđe Milenković.docx
@@ -9867,7 +9867,7 @@
           </mc:Choice>
           <mc:Fallback>
             <w:pict>
-              <v:shapetype w14:anchorId="04647B6F" id="_x0000_t75" coordsize="21600,21600" o:spt="75" o:preferrelative="t" path="m@4@5l@4@11@9@11@9@5xe" filled="f" stroked="f">
+              <v:shapetype w14:anchorId="4C9D77B3" id="_x0000_t75" coordsize="21600,21600" o:spt="75" o:preferrelative="t" path="m@4@5l@4@11@9@11@9@5xe" filled="f" stroked="f">
                 <v:stroke joinstyle="miter"/>
                 <v:formulas>
                   <v:f eqn="if lineDrawn pixelLineWidth 0"/>
@@ -9933,7 +9933,7 @@
           </mc:Choice>
           <mc:Fallback>
             <w:pict>
-              <v:shape w14:anchorId="51E6F563" id="Ink 72" o:spid="_x0000_s1026" type="#_x0000_t75" style="position:absolute;margin-left:118.2pt;margin-top:260.4pt;width:2.9pt;height:1.65pt;z-index:251707904;visibility:visible;mso-wrap-style:square;mso-wrap-distance-left:9pt;mso-wrap-distance-top:0;mso-wrap-distance-right:9pt;mso-wrap-distance-bottom:0;mso-position-horizontal:absolute;mso-position-horizontal-relative:text;mso-position-vertical:absolute;mso-position-vertical-relative:text" o:gfxdata="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">
+              <v:shape w14:anchorId="418CA7D9" id="Ink 72" o:spid="_x0000_s1026" type="#_x0000_t75" style="position:absolute;margin-left:118.2pt;margin-top:260.4pt;width:2.9pt;height:1.65pt;z-index:251707904;visibility:visible;mso-wrap-style:square;mso-wrap-distance-left:9pt;mso-wrap-distance-top:0;mso-wrap-distance-right:9pt;mso-wrap-distance-bottom:0;mso-position-horizontal:absolute;mso-position-horizontal-relative:text;mso-position-vertical:absolute;mso-position-vertical-relative:text" o:gfxdata="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">
                 <v:imagedata r:id="rId26" o:title=""/>
               </v:shape>
             </w:pict>
@@ -9980,7 +9980,7 @@
           </mc:Choice>
           <mc:Fallback>
             <w:pict>
-              <v:shape w14:anchorId="3055E4DC" id="Ink 69" o:spid="_x0000_s1026" type="#_x0000_t75" style="position:absolute;margin-left:194.9pt;margin-top:260.1pt;width:46.55pt;height:2.5pt;z-index:251704832;visibility:visible;mso-wrap-style:square;mso-wrap-distance-left:9pt;mso-wrap-distance-top:0;mso-wrap-distance-right:9pt;mso-wrap-distance-bottom:0;mso-position-horizontal:absolute;mso-position-horizontal-relative:text;mso-position-vertical:absolute;mso-position-vertical-relative:text" o:gfxdata="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">
+              <v:shape w14:anchorId="069215D2" id="Ink 69" o:spid="_x0000_s1026" type="#_x0000_t75" style="position:absolute;margin-left:194.9pt;margin-top:260.1pt;width:46.55pt;height:2.5pt;z-index:251704832;visibility:visible;mso-wrap-style:square;mso-wrap-distance-left:9pt;mso-wrap-distance-top:0;mso-wrap-distance-right:9pt;mso-wrap-distance-bottom:0;mso-position-horizontal:absolute;mso-position-horizontal-relative:text;mso-position-vertical:absolute;mso-position-vertical-relative:text" o:gfxdata="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">
                 <v:imagedata r:id="rId28" o:title=""/>
               </v:shape>
             </w:pict>
@@ -10027,7 +10027,7 @@
           </mc:Choice>
           <mc:Fallback>
             <w:pict>
-              <v:shape w14:anchorId="7C635488" id="Ink 55" o:spid="_x0000_s1026" type="#_x0000_t75" style="position:absolute;margin-left:361.3pt;margin-top:258.75pt;width:15.5pt;height:5.05pt;z-index:251690496;visibility:visible;mso-wrap-style:square;mso-wrap-distance-left:9pt;mso-wrap-distance-top:0;mso-wrap-distance-right:9pt;mso-wrap-distance-bottom:0;mso-position-horizontal:absolute;mso-position-horizontal-relative:text;mso-position-vertical:absolute;mso-position-vertical-relative:text" o:gfxdata="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">
+              <v:shape w14:anchorId="246E32AA" id="Ink 55" o:spid="_x0000_s1026" type="#_x0000_t75" style="position:absolute;margin-left:361.3pt;margin-top:258.75pt;width:15.5pt;height:5.05pt;z-index:251690496;visibility:visible;mso-wrap-style:square;mso-wrap-distance-left:9pt;mso-wrap-distance-top:0;mso-wrap-distance-right:9pt;mso-wrap-distance-bottom:0;mso-position-horizontal:absolute;mso-position-horizontal-relative:text;mso-position-vertical:absolute;mso-position-vertical-relative:text" o:gfxdata="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">
                 <v:imagedata r:id="rId30" o:title=""/>
               </v:shape>
             </w:pict>
@@ -10074,7 +10074,7 @@
           </mc:Choice>
           <mc:Fallback>
             <w:pict>
-              <v:shape w14:anchorId="7C9A2241" id="Ink 50" o:spid="_x0000_s1026" type="#_x0000_t75" style="position:absolute;margin-left:329.3pt;margin-top:258.4pt;width:106.4pt;height:6.35pt;z-index:251689472;visibility:visible;mso-wrap-style:square;mso-wrap-distance-left:9pt;mso-wrap-distance-top:0;mso-wrap-distance-right:9pt;mso-wrap-distance-bottom:0;mso-position-horizontal:absolute;mso-position-horizontal-relative:text;mso-position-vertical:absolute;mso-position-vertical-relative:text" o:gfxdata="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">
+              <v:shape w14:anchorId="011FC621" id="Ink 50" o:spid="_x0000_s1026" type="#_x0000_t75" style="position:absolute;margin-left:329.3pt;margin-top:258.4pt;width:106.4pt;height:6.35pt;z-index:251689472;visibility:visible;mso-wrap-style:square;mso-wrap-distance-left:9pt;mso-wrap-distance-top:0;mso-wrap-distance-right:9pt;mso-wrap-distance-bottom:0;mso-position-horizontal:absolute;mso-position-horizontal-relative:text;mso-position-vertical:absolute;mso-position-vertical-relative:text" o:gfxdata="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">
                 <v:imagedata r:id="rId32" o:title=""/>
               </v:shape>
             </w:pict>
@@ -10121,7 +10121,7 @@
           </mc:Choice>
           <mc:Fallback>
             <w:pict>
-              <v:shape w14:anchorId="6C3ACCA1" id="Ink 49" o:spid="_x0000_s1026" type="#_x0000_t75" style="position:absolute;margin-left:273.4pt;margin-top:259.85pt;width:35.6pt;height:3.35pt;z-index:251688448;visibility:visible;mso-wrap-style:square;mso-wrap-distance-left:9pt;mso-wrap-distance-top:0;mso-wrap-distance-right:9pt;mso-wrap-distance-bottom:0;mso-position-horizontal:absolute;mso-position-horizontal-relative:text;mso-position-vertical:absolute;mso-position-vertical-relative:text" o:gfxdata="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">
+              <v:shape w14:anchorId="4080F6D6" id="Ink 49" o:spid="_x0000_s1026" type="#_x0000_t75" style="position:absolute;margin-left:273.4pt;margin-top:259.85pt;width:35.6pt;height:3.35pt;z-index:251688448;visibility:visible;mso-wrap-style:square;mso-wrap-distance-left:9pt;mso-wrap-distance-top:0;mso-wrap-distance-right:9pt;mso-wrap-distance-bottom:0;mso-position-horizontal:absolute;mso-position-horizontal-relative:text;mso-position-vertical:absolute;mso-position-vertical-relative:text" o:gfxdata="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">
                 <v:imagedata r:id="rId34" o:title=""/>
               </v:shape>
             </w:pict>
@@ -10168,7 +10168,7 @@
           </mc:Choice>
           <mc:Fallback>
             <w:pict>
-              <v:shape w14:anchorId="0B5452E0" id="Ink 31" o:spid="_x0000_s1026" type="#_x0000_t75" style="position:absolute;margin-left:266.6pt;margin-top:261.15pt;width:36.6pt;height:2.8pt;z-index:251671040;visibility:visible;mso-wrap-style:square;mso-wrap-distance-left:9pt;mso-wrap-distance-top:0;mso-wrap-distance-right:9pt;mso-wrap-distance-bottom:0;mso-position-horizontal:absolute;mso-position-horizontal-relative:text;mso-position-vertical:absolute;mso-position-vertical-relative:text" o:gfxdata="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">
+              <v:shape w14:anchorId="06D22EDF" id="Ink 31" o:spid="_x0000_s1026" type="#_x0000_t75" style="position:absolute;margin-left:266.6pt;margin-top:261.15pt;width:36.6pt;height:2.8pt;z-index:251671040;visibility:visible;mso-wrap-style:square;mso-wrap-distance-left:9pt;mso-wrap-distance-top:0;mso-wrap-distance-right:9pt;mso-wrap-distance-bottom:0;mso-position-horizontal:absolute;mso-position-horizontal-relative:text;mso-position-vertical:absolute;mso-position-vertical-relative:text" o:gfxdata="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">
                 <v:imagedata r:id="rId36" o:title=""/>
               </v:shape>
             </w:pict>
@@ -10215,7 +10215,7 @@
           </mc:Choice>
           <mc:Fallback>
             <w:pict>
-              <v:shape w14:anchorId="53A6D443" id="Ink 30" o:spid="_x0000_s1026" type="#_x0000_t75" style="position:absolute;margin-left:227.9pt;margin-top:260.2pt;width:38.3pt;height:3.6pt;z-index:251670016;visibility:visible;mso-wrap-style:square;mso-wrap-distance-left:9pt;mso-wrap-distance-top:0;mso-wrap-distance-right:9pt;mso-wrap-distance-bottom:0;mso-position-horizontal:absolute;mso-position-horizontal-relative:text;mso-position-vertical:absolute;mso-position-vertical-relative:text" o:gfxdata="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">
+              <v:shape w14:anchorId="479EB994" id="Ink 30" o:spid="_x0000_s1026" type="#_x0000_t75" style="position:absolute;margin-left:227.9pt;margin-top:260.2pt;width:38.3pt;height:3.6pt;z-index:251670016;visibility:visible;mso-wrap-style:square;mso-wrap-distance-left:9pt;mso-wrap-distance-top:0;mso-wrap-distance-right:9pt;mso-wrap-distance-bottom:0;mso-position-horizontal:absolute;mso-position-horizontal-relative:text;mso-position-vertical:absolute;mso-position-vertical-relative:text" o:gfxdata="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">
                 <v:imagedata r:id="rId38" o:title=""/>
               </v:shape>
             </w:pict>
@@ -10262,7 +10262,7 @@
           </mc:Choice>
           <mc:Fallback>
             <w:pict>
-              <v:shape w14:anchorId="488B2F45" id="Ink 29" o:spid="_x0000_s1026" type="#_x0000_t75" style="position:absolute;margin-left:204.8pt;margin-top:261.05pt;width:8.15pt;height:2.45pt;z-index:251668992;visibility:visible;mso-wrap-style:square;mso-wrap-distance-left:9pt;mso-wrap-distance-top:0;mso-wrap-distance-right:9pt;mso-wrap-distance-bottom:0;mso-position-horizontal:absolute;mso-position-horizontal-relative:text;mso-position-vertical:absolute;mso-position-vertical-relative:text" o:gfxdata="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">
+              <v:shape w14:anchorId="5CBB8BAA" id="Ink 29" o:spid="_x0000_s1026" type="#_x0000_t75" style="position:absolute;margin-left:204.8pt;margin-top:261.05pt;width:8.15pt;height:2.45pt;z-index:251668992;visibility:visible;mso-wrap-style:square;mso-wrap-distance-left:9pt;mso-wrap-distance-top:0;mso-wrap-distance-right:9pt;mso-wrap-distance-bottom:0;mso-position-horizontal:absolute;mso-position-horizontal-relative:text;mso-position-vertical:absolute;mso-position-vertical-relative:text" o:gfxdata="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">
                 <v:imagedata r:id="rId40" o:title=""/>
               </v:shape>
             </w:pict>
@@ -10309,7 +10309,7 @@
           </mc:Choice>
           <mc:Fallback>
             <w:pict>
-              <v:shape w14:anchorId="17C744A1" id="Ink 28" o:spid="_x0000_s1026" type="#_x0000_t75" style="position:absolute;margin-left:186.05pt;margin-top:260.8pt;width:10.15pt;height:2.55pt;z-index:251667968;visibility:visible;mso-wrap-style:square;mso-wrap-distance-left:9pt;mso-wrap-distance-top:0;mso-wrap-distance-right:9pt;mso-wrap-distance-bottom:0;mso-position-horizontal:absolute;mso-position-horizontal-relative:text;mso-position-vertical:absolute;mso-position-vertical-relative:text" o:gfxdata="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">
+              <v:shape w14:anchorId="59E4FDD6" id="Ink 28" o:spid="_x0000_s1026" type="#_x0000_t75" style="position:absolute;margin-left:186.05pt;margin-top:260.8pt;width:10.15pt;height:2.55pt;z-index:251667968;visibility:visible;mso-wrap-style:square;mso-wrap-distance-left:9pt;mso-wrap-distance-top:0;mso-wrap-distance-right:9pt;mso-wrap-distance-bottom:0;mso-position-horizontal:absolute;mso-position-horizontal-relative:text;mso-position-vertical:absolute;mso-position-vertical-relative:text" o:gfxdata="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">
                 <v:imagedata r:id="rId42" o:title=""/>
               </v:shape>
             </w:pict>
@@ -10356,7 +10356,7 @@
           </mc:Choice>
           <mc:Fallback>
             <w:pict>
-              <v:shape w14:anchorId="262A3D2E" id="Ink 27" o:spid="_x0000_s1026" type="#_x0000_t75" style="position:absolute;margin-left:183.4pt;margin-top:260.8pt;width:46.3pt;height:2.65pt;z-index:251666944;visibility:visible;mso-wrap-style:square;mso-wrap-distance-left:9pt;mso-wrap-distance-top:0;mso-wrap-distance-right:9pt;mso-wrap-distance-bottom:0;mso-position-horizontal:absolute;mso-position-horizontal-relative:text;mso-position-vertical:absolute;mso-position-vertical-relative:text" o:gfxdata="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">
+              <v:shape w14:anchorId="26D99C59" id="Ink 27" o:spid="_x0000_s1026" type="#_x0000_t75" style="position:absolute;margin-left:183.4pt;margin-top:260.8pt;width:46.3pt;height:2.65pt;z-index:251666944;visibility:visible;mso-wrap-style:square;mso-wrap-distance-left:9pt;mso-wrap-distance-top:0;mso-wrap-distance-right:9pt;mso-wrap-distance-bottom:0;mso-position-horizontal:absolute;mso-position-horizontal-relative:text;mso-position-vertical:absolute;mso-position-vertical-relative:text" o:gfxdata="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">
                 <v:imagedata r:id="rId44" o:title=""/>
               </v:shape>
             </w:pict>
@@ -10403,7 +10403,7 @@
           </mc:Choice>
           <mc:Fallback>
             <w:pict>
-              <v:shape w14:anchorId="61549178" id="Ink 26" o:spid="_x0000_s1026" type="#_x0000_t75" style="position:absolute;margin-left:153.1pt;margin-top:260.5pt;width:30.35pt;height:2.05pt;z-index:251665920;visibility:visible;mso-wrap-style:square;mso-wrap-distance-left:9pt;mso-wrap-distance-top:0;mso-wrap-distance-right:9pt;mso-wrap-distance-bottom:0;mso-position-horizontal:absolute;mso-position-horizontal-relative:text;mso-position-vertical:absolute;mso-position-vertical-relative:text" o:gfxdata="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">
+              <v:shape w14:anchorId="62A2928B" id="Ink 26" o:spid="_x0000_s1026" type="#_x0000_t75" style="position:absolute;margin-left:153.1pt;margin-top:260.5pt;width:30.35pt;height:2.05pt;z-index:251665920;visibility:visible;mso-wrap-style:square;mso-wrap-distance-left:9pt;mso-wrap-distance-top:0;mso-wrap-distance-right:9pt;mso-wrap-distance-bottom:0;mso-position-horizontal:absolute;mso-position-horizontal-relative:text;mso-position-vertical:absolute;mso-position-vertical-relative:text" o:gfxdata="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">
                 <v:imagedata r:id="rId46" o:title=""/>
               </v:shape>
             </w:pict>
@@ -10450,7 +10450,7 @@
           </mc:Choice>
           <mc:Fallback>
             <w:pict>
-              <v:shape w14:anchorId="200D7089" id="Ink 24" o:spid="_x0000_s1026" type="#_x0000_t75" style="position:absolute;margin-left:108.2pt;margin-top:260.4pt;width:46.2pt;height:4.9pt;z-index:251664896;visibility:visible;mso-wrap-style:square;mso-wrap-distance-left:9pt;mso-wrap-distance-top:0;mso-wrap-distance-right:9pt;mso-wrap-distance-bottom:0;mso-position-horizontal:absolute;mso-position-horizontal-relative:text;mso-position-vertical:absolute;mso-position-vertical-relative:text" o:gfxdata="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">
+              <v:shape w14:anchorId="24658B6A" id="Ink 24" o:spid="_x0000_s1026" type="#_x0000_t75" style="position:absolute;margin-left:108.2pt;margin-top:260.4pt;width:46.2pt;height:4.9pt;z-index:251664896;visibility:visible;mso-wrap-style:square;mso-wrap-distance-left:9pt;mso-wrap-distance-top:0;mso-wrap-distance-right:9pt;mso-wrap-distance-bottom:0;mso-position-horizontal:absolute;mso-position-horizontal-relative:text;mso-position-vertical:absolute;mso-position-vertical-relative:text" o:gfxdata="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">
                 <v:imagedata r:id="rId48" o:title=""/>
               </v:shape>
             </w:pict>
@@ -10497,7 +10497,7 @@
           </mc:Choice>
           <mc:Fallback>
             <w:pict>
-              <v:shape w14:anchorId="630C322E" id="Ink 21" o:spid="_x0000_s1026" type="#_x0000_t75" style="position:absolute;margin-left:16.55pt;margin-top:258.6pt;width:92.9pt;height:7.05pt;z-index:251661824;visibility:visible;mso-wrap-style:square;mso-wrap-distance-left:9pt;mso-wrap-distance-top:0;mso-wrap-distance-right:9pt;mso-wrap-distance-bottom:0;mso-position-horizontal:absolute;mso-position-horizontal-relative:text;mso-position-vertical:absolute;mso-position-vertical-relative:text" o:gfxdata="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">
+              <v:shape w14:anchorId="4A4F3450" id="Ink 21" o:spid="_x0000_s1026" type="#_x0000_t75" style="position:absolute;margin-left:16.55pt;margin-top:258.6pt;width:92.9pt;height:7.05pt;z-index:251661824;visibility:visible;mso-wrap-style:square;mso-wrap-distance-left:9pt;mso-wrap-distance-top:0;mso-wrap-distance-right:9pt;mso-wrap-distance-bottom:0;mso-position-horizontal:absolute;mso-position-horizontal-relative:text;mso-position-vertical:absolute;mso-position-vertical-relative:text" o:gfxdata="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">
                 <v:imagedata r:id="rId50" o:title=""/>
               </v:shape>
             </w:pict>
@@ -10544,7 +10544,7 @@
           </mc:Choice>
           <mc:Fallback>
             <w:pict>
-              <v:shape w14:anchorId="2B479CFB" id="Ink 15" o:spid="_x0000_s1026" type="#_x0000_t75" style="position:absolute;margin-left:23.35pt;margin-top:260.2pt;width:5.95pt;height:2.05pt;z-index:251660800;visibility:visible;mso-wrap-style:square;mso-wrap-distance-left:9pt;mso-wrap-distance-top:0;mso-wrap-distance-right:9pt;mso-wrap-distance-bottom:0;mso-position-horizontal:absolute;mso-position-horizontal-relative:text;mso-position-vertical:absolute;mso-position-vertical-relative:text" o:gfxdata="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">
+              <v:shape w14:anchorId="322E265C" id="Ink 15" o:spid="_x0000_s1026" type="#_x0000_t75" style="position:absolute;margin-left:23.35pt;margin-top:260.2pt;width:5.95pt;height:2.05pt;z-index:251660800;visibility:visible;mso-wrap-style:square;mso-wrap-distance-left:9pt;mso-wrap-distance-top:0;mso-wrap-distance-right:9pt;mso-wrap-distance-bottom:0;mso-position-horizontal:absolute;mso-position-horizontal-relative:text;mso-position-vertical:absolute;mso-position-vertical-relative:text" o:gfxdata="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">
                 <v:imagedata r:id="rId52" o:title=""/>
               </v:shape>
             </w:pict>
@@ -10616,7 +10616,7 @@
           </mc:Choice>
           <mc:Fallback>
             <w:pict>
-              <v:line w14:anchorId="563B59E6" id="Straight Connector 20" o:spid="_x0000_s1026" style="position:absolute;flip:x;z-index:251658752;visibility:visible;mso-wrap-style:square;mso-width-percent:0;mso-height-percent:0;mso-wrap-distance-left:9pt;mso-wrap-distance-top:0;mso-wrap-distance-right:9pt;mso-wrap-distance-bottom:0;mso-position-horizontal:absolute;mso-position-horizontal-relative:text;mso-position-vertical:absolute;mso-position-vertical-relative:text;mso-width-percent:0;mso-height-percent:0;mso-width-relative:margin;mso-height-relative:margin" from="324.05pt,415.8pt" to="324.05pt,424.2pt" o:gfxdata="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" strokecolor="black [3200]" strokeweight="1pt">
+              <v:line w14:anchorId="03882108" id="Straight Connector 20" o:spid="_x0000_s1026" style="position:absolute;flip:x;z-index:251658752;visibility:visible;mso-wrap-style:square;mso-width-percent:0;mso-height-percent:0;mso-wrap-distance-left:9pt;mso-wrap-distance-top:0;mso-wrap-distance-right:9pt;mso-wrap-distance-bottom:0;mso-position-horizontal:absolute;mso-position-horizontal-relative:text;mso-position-vertical:absolute;mso-position-vertical-relative:text;mso-width-percent:0;mso-height-percent:0;mso-width-relative:margin;mso-height-relative:margin" from="324.05pt,415.8pt" to="324.05pt,424.2pt" o:gfxdata="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" strokecolor="black [3200]" strokeweight="1pt">
                 <v:stroke joinstyle="miter"/>
               </v:line>
             </w:pict>
@@ -10689,7 +10689,7 @@
           </mc:Choice>
           <mc:Fallback>
             <w:pict>
-              <v:line w14:anchorId="016E85CB" id="Straight Connector 19" o:spid="_x0000_s1026" style="position:absolute;z-index:251655680;visibility:visible;mso-wrap-style:square;mso-width-percent:0;mso-height-percent:0;mso-wrap-distance-left:9pt;mso-wrap-distance-top:0;mso-wrap-distance-right:9pt;mso-wrap-distance-bottom:0;mso-position-horizontal:absolute;mso-position-horizontal-relative:text;mso-position-vertical:absolute;mso-position-vertical-relative:text;mso-width-percent:0;mso-height-percent:0;mso-width-relative:margin;mso-height-relative:margin" from="113.8pt,416pt" to="113.8pt,422.55pt" o:gfxdata="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" strokecolor="black [3200]" strokeweight="1pt">
+              <v:line w14:anchorId="02D6168F" id="Straight Connector 19" o:spid="_x0000_s1026" style="position:absolute;z-index:251655680;visibility:visible;mso-wrap-style:square;mso-width-percent:0;mso-height-percent:0;mso-wrap-distance-left:9pt;mso-wrap-distance-top:0;mso-wrap-distance-right:9pt;mso-wrap-distance-bottom:0;mso-position-horizontal:absolute;mso-position-horizontal-relative:text;mso-position-vertical:absolute;mso-position-vertical-relative:text;mso-width-percent:0;mso-height-percent:0;mso-width-relative:margin;mso-height-relative:margin" from="113.8pt,416pt" to="113.8pt,422.55pt" o:gfxdata="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" strokecolor="black [3200]" strokeweight="1pt">
                 <v:stroke joinstyle="miter"/>
               </v:line>
             </w:pict>
@@ -13362,6 +13362,7 @@
       </w:pPr>
       <w:r>
         <w:rPr>
+          <w:noProof/>
           <w:sz w:val="22"/>
           <w:szCs w:val="20"/>
           <w:lang w:val="en-US"/>
@@ -13786,6 +13787,7 @@
       </w:pPr>
       <w:r>
         <w:rPr>
+          <w:noProof/>
           <w:szCs w:val="24"/>
           <w:lang w:val="sr-Cyrl-RS"/>
         </w:rPr>
@@ -13971,6 +13973,7 @@
       </w:pPr>
       <w:r>
         <w:rPr>
+          <w:noProof/>
           <w:szCs w:val="24"/>
         </w:rPr>
         <w:drawing>
@@ -14232,7 +14235,7 @@
           <w:szCs w:val="24"/>
           <w:lang w:val="sr-Cyrl-RS"/>
         </w:rPr>
-        <w:t xml:space="preserve"> сигуран комуникациони канал је успостављен и даљи могућа је даља комуникација и извршавање програма. У колико се догоди изузетак током извршавања протокола, није могуће користити програм и потребно га је поново покренути.</w:t>
+        <w:t xml:space="preserve"> сигуран комуникациони канал је успостављен и могућа је даља комуникација и извршавање програма. У колико се догоди изузетак током извршавања протокола, није могуће користити програм и потребно га је поново покренути.</w:t>
       </w:r>
     </w:p>
     <w:p>

</xml_diff>

<commit_message>
Refactored code; Master word
</commit_message>
<xml_diff>
--- a/Master rad - Đorđe Milenković.docx
+++ b/Master rad - Đorđe Milenković.docx
@@ -5232,13 +5232,7 @@
         <w:rPr>
           <w:lang w:val="sr-Cyrl-RS"/>
         </w:rPr>
-        <w:t xml:space="preserve"> Класификација паметних картица је приказана на слици 3.1</w:t>
-      </w:r>
-      <w:r>
-        <w:rPr>
-          <w:lang w:val="sr-Cyrl-RS"/>
-        </w:rPr>
-        <w:t>.</w:t>
+        <w:t xml:space="preserve"> Класификација паметних картица је приказана на слици 3.1.</w:t>
       </w:r>
     </w:p>
     <w:p>
@@ -5257,6 +5251,7 @@
       </w:pPr>
       <w:r>
         <w:rPr>
+          <w:noProof/>
           <w:lang w:val="sr-Cyrl-RS"/>
         </w:rPr>
         <w:drawing>
@@ -5834,7 +5829,6 @@
               </w:rPr>
               <w:t>Ј</w:t>
             </w:r>
-            <w:proofErr w:type="spellStart"/>
             <w:r>
               <w:rPr>
                 <w:b/>
@@ -5843,7 +5837,6 @@
               </w:rPr>
               <w:t>avaCard</w:t>
             </w:r>
-            <w:proofErr w:type="spellEnd"/>
           </w:p>
         </w:tc>
         <w:tc>
@@ -8502,14 +8495,12 @@
         </w:rPr>
         <w:t xml:space="preserve"> система, </w:t>
       </w:r>
-      <w:proofErr w:type="spellStart"/>
       <w:r>
         <w:rPr>
           <w:lang w:val="en-US"/>
         </w:rPr>
         <w:t>JavaCard</w:t>
       </w:r>
-      <w:proofErr w:type="spellEnd"/>
       <w:r>
         <w:rPr>
           <w:lang w:val="sr-Cyrl-RS"/>
@@ -8661,14 +8652,12 @@
           <w:lang w:val="en-US"/>
         </w:rPr>
       </w:pPr>
-      <w:proofErr w:type="spellStart"/>
       <w:r>
         <w:rPr>
           <w:lang w:val="en-US"/>
         </w:rPr>
         <w:t>JavaCard</w:t>
       </w:r>
-      <w:proofErr w:type="spellEnd"/>
       <w:r>
         <w:rPr>
           <w:lang w:val="en-US"/>
@@ -10414,6 +10403,14 @@
           <w:sz w:val="22"/>
           <w:lang w:val="sr-Cyrl-RS"/>
         </w:rPr>
+        <w:t>и</w:t>
+      </w:r>
+      <w:r>
+        <w:rPr>
+          <w:i/>
+          <w:sz w:val="22"/>
+          <w:lang w:val="sr-Cyrl-RS"/>
+        </w:rPr>
         <w:t xml:space="preserve">ри могуће варијанте </w:t>
       </w:r>
       <w:r>
@@ -11266,7 +11263,31 @@
         <w:rPr>
           <w:lang w:val="sr-Cyrl-RS"/>
         </w:rPr>
-        <w:t xml:space="preserve">7816 стандард дефинише и одређене изузетке који се могу догодити током извршења програма на картици. У табели </w:t>
+        <w:t>7816 стандард дефинише и одређене изузетке који се могу догодити током извршења програма на картици.</w:t>
+      </w:r>
+      <w:r>
+        <w:rPr>
+          <w:lang w:val="en-US"/>
+        </w:rPr>
+        <w:t>[2</w:t>
+      </w:r>
+      <w:r>
+        <w:rPr>
+          <w:lang w:val="en-US"/>
+        </w:rPr>
+        <w:t>0</w:t>
+      </w:r>
+      <w:r>
+        <w:rPr>
+          <w:lang w:val="en-US"/>
+        </w:rPr>
+        <w:t>]</w:t>
+      </w:r>
+      <w:r>
+        <w:rPr>
+          <w:lang w:val="sr-Cyrl-RS"/>
+        </w:rPr>
+        <w:t xml:space="preserve"> У табели </w:t>
       </w:r>
       <w:r>
         <w:rPr>
@@ -11291,12 +11312,6 @@
           <w:lang w:val="sr-Cyrl-RS"/>
         </w:rPr>
         <w:t>.</w:t>
-      </w:r>
-      <w:r>
-        <w:rPr>
-          <w:lang w:val="en-US"/>
-        </w:rPr>
-        <w:t>[2]</w:t>
       </w:r>
     </w:p>
     <w:p>
@@ -12527,14 +12542,12 @@
         </w:rPr>
         <w:t xml:space="preserve">, </w:t>
       </w:r>
-      <w:proofErr w:type="spellStart"/>
       <w:r>
         <w:rPr>
           <w:lang w:val="en-US"/>
         </w:rPr>
         <w:t>Twofish</w:t>
       </w:r>
-      <w:proofErr w:type="spellEnd"/>
       <w:r>
         <w:rPr>
           <w:lang w:val="sr-Cyrl-RS"/>
@@ -12805,14 +12818,12 @@
         </w:rPr>
         <w:t xml:space="preserve"> и </w:t>
       </w:r>
-      <w:proofErr w:type="spellStart"/>
       <w:r>
         <w:rPr>
           <w:lang w:val="en-US"/>
         </w:rPr>
         <w:t>ELGamal</w:t>
       </w:r>
-      <w:proofErr w:type="spellEnd"/>
       <w:r>
         <w:rPr>
           <w:lang w:val="sr-Cyrl-RS"/>
@@ -14112,7 +14123,6 @@
         </w:rPr>
         <w:t xml:space="preserve">, не сме да омогући да се из неког другог блока шифрата </w:t>
       </w:r>
-      <w:proofErr w:type="spellStart"/>
       <w:r>
         <w:rPr>
           <w:i/>
@@ -14121,14 +14131,12 @@
         </w:rPr>
         <w:t>Cj</w:t>
       </w:r>
-      <w:proofErr w:type="spellEnd"/>
       <w:r>
         <w:rPr>
           <w:lang w:val="sr-Cyrl-RS"/>
         </w:rPr>
         <w:t xml:space="preserve"> одреди блок отвореног текста </w:t>
       </w:r>
-      <w:proofErr w:type="spellStart"/>
       <w:r>
         <w:rPr>
           <w:i/>
@@ -14137,7 +14145,6 @@
         </w:rPr>
         <w:t>Pj</w:t>
       </w:r>
-      <w:proofErr w:type="spellEnd"/>
       <w:r>
         <w:rPr>
           <w:lang w:val="sr-Cyrl-RS"/>
@@ -14844,61 +14851,23 @@
         </w:rPr>
         <w:t xml:space="preserve">Преузето са </w:t>
       </w:r>
+      <w:hyperlink r:id="rId21" w:history="1">
+        <w:r>
+          <w:rPr>
+            <w:rStyle w:val="Hyperlink"/>
+            <w:i/>
+            <w:iCs/>
+            <w:sz w:val="22"/>
+            <w:szCs w:val="20"/>
+            <w:lang w:val="sr-Cyrl-RS"/>
+          </w:rPr>
+          <w:t>https://sh.wikipedia.org/wiki/Datoteka:AES-SubBytes.svg</w:t>
+        </w:r>
+      </w:hyperlink>
       <w:r>
         <w:rPr>
           <w:i/>
           <w:iCs/>
-          <w:sz w:val="22"/>
-          <w:szCs w:val="20"/>
-          <w:lang w:val="sr-Cyrl-RS"/>
-        </w:rPr>
-        <w:fldChar w:fldCharType="begin"/>
-      </w:r>
-      <w:r>
-        <w:rPr>
-          <w:i/>
-          <w:iCs/>
-          <w:sz w:val="22"/>
-          <w:szCs w:val="20"/>
-          <w:lang w:val="sr-Cyrl-RS"/>
-        </w:rPr>
-        <w:instrText xml:space="preserve"> HYPERLINK "https://sh.wikipedia.org/wiki/Datoteka:AES-SubBytes.svg" </w:instrText>
-      </w:r>
-      <w:r>
-        <w:rPr>
-          <w:i/>
-          <w:iCs/>
-          <w:sz w:val="22"/>
-          <w:szCs w:val="20"/>
-          <w:lang w:val="sr-Cyrl-RS"/>
-        </w:rPr>
-        <w:fldChar w:fldCharType="separate"/>
-      </w:r>
-      <w:r>
-        <w:rPr>
-          <w:rStyle w:val="Hyperlink"/>
-          <w:i/>
-          <w:iCs/>
-          <w:sz w:val="22"/>
-          <w:szCs w:val="20"/>
-          <w:lang w:val="sr-Cyrl-RS"/>
-        </w:rPr>
-        <w:t>https://sh.wikipedia.org/wiki/Datoteka:AES-SubBytes.svg</w:t>
-      </w:r>
-      <w:r>
-        <w:rPr>
-          <w:i/>
-          <w:iCs/>
-          <w:sz w:val="22"/>
-          <w:szCs w:val="20"/>
-          <w:lang w:val="sr-Cyrl-RS"/>
-        </w:rPr>
-        <w:fldChar w:fldCharType="end"/>
-      </w:r>
-      <w:r>
-        <w:rPr>
-          <w:i/>
-          <w:iCs/>
           <w:lang w:val="sr-Cyrl-RS"/>
         </w:rPr>
         <w:br/>
@@ -14908,14 +14877,12 @@
       <w:pPr>
         <w:ind w:firstLine="360"/>
       </w:pPr>
-      <w:proofErr w:type="spellStart"/>
       <w:r>
         <w:rPr>
           <w:lang w:val="en-US"/>
         </w:rPr>
         <w:t>SubByte</w:t>
       </w:r>
-      <w:proofErr w:type="spellEnd"/>
       <w:r>
         <w:t>s</w:t>
       </w:r>
@@ -15064,7 +15031,7 @@
                     <pic:cNvPicPr/>
                   </pic:nvPicPr>
                   <pic:blipFill>
-                    <a:blip r:embed="rId21">
+                    <a:blip r:embed="rId22">
                       <a:extLst>
                         <a:ext uri="{28A0092B-C50C-407E-A947-70E740481C1C}">
                           <a14:useLocalDpi xmlns:a14="http://schemas.microsoft.com/office/drawing/2010/main" val="0"/>
@@ -15220,77 +15187,19 @@
         </w:rPr>
         <w:t xml:space="preserve">Преузето са </w:t>
       </w:r>
-      <w:r>
-        <w:rPr>
-          <w:i/>
-          <w:iCs/>
-          <w:sz w:val="22"/>
-          <w:szCs w:val="20"/>
-          <w:lang w:val="sr-Cyrl-RS"/>
-        </w:rPr>
-        <w:fldChar w:fldCharType="begin"/>
-      </w:r>
-      <w:r>
-        <w:rPr>
-          <w:i/>
-          <w:iCs/>
-          <w:sz w:val="22"/>
-          <w:szCs w:val="20"/>
-          <w:lang w:val="sr-Cyrl-RS"/>
-        </w:rPr>
-        <w:instrText xml:space="preserve"> HYPERLINK "</w:instrText>
-      </w:r>
-      <w:r>
-        <w:rPr>
-          <w:i/>
-          <w:iCs/>
-          <w:sz w:val="22"/>
-          <w:szCs w:val="20"/>
-          <w:lang w:val="sr-Cyrl-RS"/>
-        </w:rPr>
-        <w:instrText>https://en.wikipedia.org/wiki/File:AES-ShiftRows.svg</w:instrText>
-      </w:r>
-      <w:r>
-        <w:rPr>
-          <w:i/>
-          <w:iCs/>
-          <w:sz w:val="22"/>
-          <w:szCs w:val="20"/>
-          <w:lang w:val="sr-Cyrl-RS"/>
-        </w:rPr>
-        <w:instrText xml:space="preserve">" </w:instrText>
-      </w:r>
-      <w:r>
-        <w:rPr>
-          <w:i/>
-          <w:iCs/>
-          <w:sz w:val="22"/>
-          <w:szCs w:val="20"/>
-          <w:lang w:val="sr-Cyrl-RS"/>
-        </w:rPr>
-        <w:fldChar w:fldCharType="separate"/>
-      </w:r>
-      <w:r>
-        <w:rPr>
-          <w:rStyle w:val="Hyperlink"/>
-          <w:i/>
-          <w:iCs/>
-          <w:sz w:val="22"/>
-          <w:szCs w:val="20"/>
-          <w:lang w:val="sr-Cyrl-RS"/>
-        </w:rPr>
-        <w:t>https://en.wikipedia.org/wiki/File:AES-ShiftRows.svg</w:t>
-      </w:r>
-      <w:r>
-        <w:rPr>
-          <w:i/>
-          <w:iCs/>
-          <w:sz w:val="22"/>
-          <w:szCs w:val="20"/>
-          <w:lang w:val="sr-Cyrl-RS"/>
-        </w:rPr>
-        <w:fldChar w:fldCharType="end"/>
-      </w:r>
+      <w:hyperlink r:id="rId23" w:history="1">
+        <w:r>
+          <w:rPr>
+            <w:rStyle w:val="Hyperlink"/>
+            <w:i/>
+            <w:iCs/>
+            <w:sz w:val="22"/>
+            <w:szCs w:val="20"/>
+            <w:lang w:val="sr-Cyrl-RS"/>
+          </w:rPr>
+          <w:t>https://en.wikipedia.org/wiki/File:AES-ShiftRows.svg</w:t>
+        </w:r>
+      </w:hyperlink>
     </w:p>
     <w:p>
       <w:pPr>
@@ -15421,7 +15330,7 @@
                     <pic:cNvPicPr/>
                   </pic:nvPicPr>
                   <pic:blipFill>
-                    <a:blip r:embed="rId22">
+                    <a:blip r:embed="rId24">
                       <a:extLst>
                         <a:ext uri="{28A0092B-C50C-407E-A947-70E740481C1C}">
                           <a14:useLocalDpi xmlns:a14="http://schemas.microsoft.com/office/drawing/2010/main" val="0"/>
@@ -15561,57 +15470,19 @@
         </w:rPr>
         <w:t xml:space="preserve">. Преузето са </w:t>
       </w:r>
-      <w:r>
-        <w:rPr>
-          <w:i/>
-          <w:iCs/>
-          <w:sz w:val="22"/>
-          <w:szCs w:val="20"/>
-          <w:lang w:val="sr-Cyrl-RS"/>
-        </w:rPr>
-        <w:fldChar w:fldCharType="begin"/>
-      </w:r>
-      <w:r>
-        <w:rPr>
-          <w:i/>
-          <w:iCs/>
-          <w:sz w:val="22"/>
-          <w:szCs w:val="20"/>
-          <w:lang w:val="sr-Cyrl-RS"/>
-        </w:rPr>
-        <w:instrText xml:space="preserve"> HYPERLINK "https://en.wikipedia.org/wiki/File:AES-MixColumns.svg" </w:instrText>
-      </w:r>
-      <w:r>
-        <w:rPr>
-          <w:i/>
-          <w:iCs/>
-          <w:sz w:val="22"/>
-          <w:szCs w:val="20"/>
-          <w:lang w:val="sr-Cyrl-RS"/>
-        </w:rPr>
-        <w:fldChar w:fldCharType="separate"/>
-      </w:r>
-      <w:r>
-        <w:rPr>
-          <w:rStyle w:val="Hyperlink"/>
-          <w:i/>
-          <w:iCs/>
-          <w:sz w:val="22"/>
-          <w:szCs w:val="20"/>
-          <w:lang w:val="sr-Cyrl-RS"/>
-        </w:rPr>
-        <w:t>https://en.wikipedia.org/wiki/File:AES-MixColumns.svg</w:t>
-      </w:r>
-      <w:r>
-        <w:rPr>
-          <w:i/>
-          <w:iCs/>
-          <w:sz w:val="22"/>
-          <w:szCs w:val="20"/>
-          <w:lang w:val="sr-Cyrl-RS"/>
-        </w:rPr>
-        <w:fldChar w:fldCharType="end"/>
-      </w:r>
+      <w:hyperlink r:id="rId25" w:history="1">
+        <w:r>
+          <w:rPr>
+            <w:rStyle w:val="Hyperlink"/>
+            <w:i/>
+            <w:iCs/>
+            <w:sz w:val="22"/>
+            <w:szCs w:val="20"/>
+            <w:lang w:val="sr-Cyrl-RS"/>
+          </w:rPr>
+          <w:t>https://en.wikipedia.org/wiki/File:AES-MixColumns.svg</w:t>
+        </w:r>
+      </w:hyperlink>
     </w:p>
     <w:p>
       <w:pPr>
@@ -15700,7 +15571,7 @@
                     <pic:cNvPicPr/>
                   </pic:nvPicPr>
                   <pic:blipFill>
-                    <a:blip r:embed="rId23">
+                    <a:blip r:embed="rId26">
                       <a:extLst>
                         <a:ext uri="{28A0092B-C50C-407E-A947-70E740481C1C}">
                           <a14:useLocalDpi xmlns:a14="http://schemas.microsoft.com/office/drawing/2010/main" val="0"/>
@@ -15843,57 +15714,19 @@
         </w:rPr>
         <w:t xml:space="preserve">. Преузето са </w:t>
       </w:r>
-      <w:r>
-        <w:rPr>
-          <w:i/>
-          <w:iCs/>
-          <w:sz w:val="22"/>
-          <w:szCs w:val="20"/>
-          <w:lang w:val="sr-Cyrl-RS"/>
-        </w:rPr>
-        <w:fldChar w:fldCharType="begin"/>
-      </w:r>
-      <w:r>
-        <w:rPr>
-          <w:i/>
-          <w:iCs/>
-          <w:sz w:val="22"/>
-          <w:szCs w:val="20"/>
-          <w:lang w:val="sr-Cyrl-RS"/>
-        </w:rPr>
-        <w:instrText xml:space="preserve"> HYPERLINK "https://en.wikipedia.org/wiki/File:AES-AddRoundKey.svg" </w:instrText>
-      </w:r>
-      <w:r>
-        <w:rPr>
-          <w:i/>
-          <w:iCs/>
-          <w:sz w:val="22"/>
-          <w:szCs w:val="20"/>
-          <w:lang w:val="sr-Cyrl-RS"/>
-        </w:rPr>
-        <w:fldChar w:fldCharType="separate"/>
-      </w:r>
-      <w:r>
-        <w:rPr>
-          <w:rStyle w:val="Hyperlink"/>
-          <w:i/>
-          <w:iCs/>
-          <w:sz w:val="22"/>
-          <w:szCs w:val="20"/>
-          <w:lang w:val="sr-Cyrl-RS"/>
-        </w:rPr>
-        <w:t>https://en.wikipedia.org/wiki/File:AES-AddRoundKey.svg</w:t>
-      </w:r>
-      <w:r>
-        <w:rPr>
-          <w:i/>
-          <w:iCs/>
-          <w:sz w:val="22"/>
-          <w:szCs w:val="20"/>
-          <w:lang w:val="sr-Cyrl-RS"/>
-        </w:rPr>
-        <w:fldChar w:fldCharType="end"/>
-      </w:r>
+      <w:hyperlink r:id="rId27" w:history="1">
+        <w:r>
+          <w:rPr>
+            <w:rStyle w:val="Hyperlink"/>
+            <w:i/>
+            <w:iCs/>
+            <w:sz w:val="22"/>
+            <w:szCs w:val="20"/>
+            <w:lang w:val="sr-Cyrl-RS"/>
+          </w:rPr>
+          <w:t>https://en.wikipedia.org/wiki/File:AES-AddRoundKey.svg</w:t>
+        </w:r>
+      </w:hyperlink>
     </w:p>
     <w:p>
       <w:pPr>
@@ -18354,7 +18187,7 @@
                     <pic:cNvPicPr/>
                   </pic:nvPicPr>
                   <pic:blipFill>
-                    <a:blip r:embed="rId24"/>
+                    <a:blip r:embed="rId28"/>
                     <a:stretch>
                       <a:fillRect/>
                     </a:stretch>
@@ -18466,72 +18299,17 @@
         </w:rPr>
         <w:t xml:space="preserve">Преузето са </w:t>
       </w:r>
-      <w:r>
-        <w:rPr>
-          <w:i/>
-          <w:sz w:val="22"/>
-          <w:lang w:val="sr-Cyrl-RS"/>
-        </w:rPr>
-        <w:fldChar w:fldCharType="begin"/>
-      </w:r>
-      <w:r>
-        <w:rPr>
-          <w:i/>
-          <w:sz w:val="22"/>
-          <w:lang w:val="sr-Cyrl-RS"/>
-        </w:rPr>
-        <w:instrText>HYPERLINK "https://cdn.educba.com/academy/wp-content/uploads/2019/11/javaFX.png.webp"</w:instrText>
-      </w:r>
-      <w:r>
-        <w:rPr>
-          <w:i/>
-          <w:sz w:val="22"/>
-          <w:lang w:val="sr-Cyrl-RS"/>
-        </w:rPr>
-      </w:r>
-      <w:r>
-        <w:rPr>
-          <w:i/>
-          <w:sz w:val="22"/>
-          <w:lang w:val="sr-Cyrl-RS"/>
-        </w:rPr>
-        <w:fldChar w:fldCharType="separate"/>
-      </w:r>
-      <w:r>
-        <w:rPr>
-          <w:rStyle w:val="Hyperlink"/>
-          <w:i/>
-          <w:sz w:val="22"/>
-          <w:lang w:val="sr-Cyrl-RS"/>
-        </w:rPr>
-        <w:t>www.educba.</w:t>
-      </w:r>
-      <w:r>
-        <w:rPr>
-          <w:rStyle w:val="Hyperlink"/>
-          <w:i/>
-          <w:sz w:val="22"/>
-          <w:lang w:val="sr-Cyrl-RS"/>
-        </w:rPr>
-        <w:t>c</w:t>
-      </w:r>
-      <w:r>
-        <w:rPr>
-          <w:rStyle w:val="Hyperlink"/>
-          <w:i/>
-          <w:sz w:val="22"/>
-          <w:lang w:val="sr-Cyrl-RS"/>
-        </w:rPr>
-        <w:t>om/what-is-javafx/</w:t>
-      </w:r>
-      <w:r>
-        <w:rPr>
-          <w:i/>
-          <w:sz w:val="22"/>
-          <w:lang w:val="sr-Cyrl-RS"/>
-        </w:rPr>
-        <w:fldChar w:fldCharType="end"/>
-      </w:r>
+      <w:hyperlink r:id="rId29" w:history="1">
+        <w:r>
+          <w:rPr>
+            <w:rStyle w:val="Hyperlink"/>
+            <w:i/>
+            <w:sz w:val="22"/>
+            <w:lang w:val="sr-Cyrl-RS"/>
+          </w:rPr>
+          <w:t>www.educba.com/what-is-javafx/</w:t>
+        </w:r>
+      </w:hyperlink>
     </w:p>
     <w:p>
       <w:pPr>
@@ -19303,7 +19081,7 @@
                     <pic:cNvPicPr/>
                   </pic:nvPicPr>
                   <pic:blipFill>
-                    <a:blip r:embed="rId25">
+                    <a:blip r:embed="rId30">
                       <a:extLst>
                         <a:ext uri="{28A0092B-C50C-407E-A947-70E740481C1C}">
                           <a14:useLocalDpi xmlns:a14="http://schemas.microsoft.com/office/drawing/2010/main" val="0"/>
@@ -19534,7 +19312,7 @@
                     <pic:cNvPicPr/>
                   </pic:nvPicPr>
                   <pic:blipFill>
-                    <a:blip r:embed="rId26">
+                    <a:blip r:embed="rId31">
                       <a:extLst>
                         <a:ext uri="{28A0092B-C50C-407E-A947-70E740481C1C}">
                           <a14:useLocalDpi xmlns:a14="http://schemas.microsoft.com/office/drawing/2010/main" val="0"/>
@@ -19587,7 +19365,7 @@
                 <wp:cNvGraphicFramePr/>
                 <a:graphic xmlns:a="http://schemas.openxmlformats.org/drawingml/2006/main">
                   <a:graphicData uri="http://schemas.microsoft.com/office/word/2010/wordprocessingInk">
-                    <w14:contentPart bwMode="auto" r:id="rId27">
+                    <w14:contentPart bwMode="auto" r:id="rId32">
                       <w14:nvContentPartPr>
                         <w14:cNvContentPartPr/>
                       </w14:nvContentPartPr>
@@ -19603,7 +19381,7 @@
           </mc:Choice>
           <mc:Fallback>
             <w:pict>
-              <v:shapetype w14:anchorId="1C8384DD" id="_x0000_t75" coordsize="21600,21600" o:spt="75" o:preferrelative="t" path="m@4@5l@4@11@9@11@9@5xe" filled="f" stroked="f">
+              <v:shapetype w14:anchorId="36847CC2" id="_x0000_t75" coordsize="21600,21600" o:spt="75" o:preferrelative="t" path="m@4@5l@4@11@9@11@9@5xe" filled="f" stroked="f">
                 <v:stroke joinstyle="miter"/>
                 <v:formulas>
                   <v:f eqn="if lineDrawn pixelLineWidth 0"/>
@@ -19623,7 +19401,7 @@
                 <o:lock v:ext="edit" aspectratio="t"/>
               </v:shapetype>
               <v:shape id="Ink 75" o:spid="_x0000_s1026" type="#_x0000_t75" style="position:absolute;margin-left:253.05pt;margin-top:259.8pt;width:4.05pt;height:1.95pt;z-index:251675648;visibility:visible;mso-wrap-style:square;mso-wrap-distance-left:9pt;mso-wrap-distance-top:0;mso-wrap-distance-right:9pt;mso-wrap-distance-bottom:0;mso-position-horizontal:absolute;mso-position-horizontal-relative:text;mso-position-vertical:absolute;mso-position-vertical-relative:text" o:gfxdata="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">
-                <v:imagedata r:id="rId28" o:title=""/>
+                <v:imagedata r:id="rId33" o:title=""/>
               </v:shape>
             </w:pict>
           </mc:Fallback>
@@ -19653,7 +19431,7 @@
                 <wp:cNvGraphicFramePr/>
                 <a:graphic xmlns:a="http://schemas.openxmlformats.org/drawingml/2006/main">
                   <a:graphicData uri="http://schemas.microsoft.com/office/word/2010/wordprocessingInk">
-                    <w14:contentPart bwMode="auto" r:id="rId29">
+                    <w14:contentPart bwMode="auto" r:id="rId34">
                       <w14:nvContentPartPr>
                         <w14:cNvContentPartPr/>
                       </w14:nvContentPartPr>
@@ -19669,8 +19447,8 @@
           </mc:Choice>
           <mc:Fallback>
             <w:pict>
-              <v:shape w14:anchorId="67769ABD" id="Ink 72" o:spid="_x0000_s1026" type="#_x0000_t75" style="position:absolute;margin-left:118.2pt;margin-top:260.4pt;width:2.9pt;height:1.65pt;z-index:251673600;visibility:visible;mso-wrap-style:square;mso-wrap-distance-left:9pt;mso-wrap-distance-top:0;mso-wrap-distance-right:9pt;mso-wrap-distance-bottom:0;mso-position-horizontal:absolute;mso-position-horizontal-relative:text;mso-position-vertical:absolute;mso-position-vertical-relative:text" o:gfxdata="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">
-                <v:imagedata r:id="rId30" o:title=""/>
+              <v:shape w14:anchorId="6344332C" id="Ink 72" o:spid="_x0000_s1026" type="#_x0000_t75" style="position:absolute;margin-left:118.2pt;margin-top:260.4pt;width:2.9pt;height:1.65pt;z-index:251673600;visibility:visible;mso-wrap-style:square;mso-wrap-distance-left:9pt;mso-wrap-distance-top:0;mso-wrap-distance-right:9pt;mso-wrap-distance-bottom:0;mso-position-horizontal:absolute;mso-position-horizontal-relative:text;mso-position-vertical:absolute;mso-position-vertical-relative:text" o:gfxdata="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">
+                <v:imagedata r:id="rId35" o:title=""/>
               </v:shape>
             </w:pict>
           </mc:Fallback>
@@ -19700,7 +19478,7 @@
                 <wp:cNvGraphicFramePr/>
                 <a:graphic xmlns:a="http://schemas.openxmlformats.org/drawingml/2006/main">
                   <a:graphicData uri="http://schemas.microsoft.com/office/word/2010/wordprocessingInk">
-                    <w14:contentPart bwMode="auto" r:id="rId31">
+                    <w14:contentPart bwMode="auto" r:id="rId36">
                       <w14:nvContentPartPr>
                         <w14:cNvContentPartPr/>
                       </w14:nvContentPartPr>
@@ -19716,8 +19494,8 @@
           </mc:Choice>
           <mc:Fallback>
             <w:pict>
-              <v:shape w14:anchorId="0B42BFFB" id="Ink 69" o:spid="_x0000_s1026" type="#_x0000_t75" style="position:absolute;margin-left:194.9pt;margin-top:260.1pt;width:46.55pt;height:2.5pt;z-index:251671552;visibility:visible;mso-wrap-style:square;mso-wrap-distance-left:9pt;mso-wrap-distance-top:0;mso-wrap-distance-right:9pt;mso-wrap-distance-bottom:0;mso-position-horizontal:absolute;mso-position-horizontal-relative:text;mso-position-vertical:absolute;mso-position-vertical-relative:text" o:gfxdata="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">
-                <v:imagedata r:id="rId32" o:title=""/>
+              <v:shape w14:anchorId="0377BA06" id="Ink 69" o:spid="_x0000_s1026" type="#_x0000_t75" style="position:absolute;margin-left:194.9pt;margin-top:260.1pt;width:46.55pt;height:2.5pt;z-index:251671552;visibility:visible;mso-wrap-style:square;mso-wrap-distance-left:9pt;mso-wrap-distance-top:0;mso-wrap-distance-right:9pt;mso-wrap-distance-bottom:0;mso-position-horizontal:absolute;mso-position-horizontal-relative:text;mso-position-vertical:absolute;mso-position-vertical-relative:text" o:gfxdata="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">
+                <v:imagedata r:id="rId37" o:title=""/>
               </v:shape>
             </w:pict>
           </mc:Fallback>
@@ -19747,7 +19525,7 @@
                 <wp:cNvGraphicFramePr/>
                 <a:graphic xmlns:a="http://schemas.openxmlformats.org/drawingml/2006/main">
                   <a:graphicData uri="http://schemas.microsoft.com/office/word/2010/wordprocessingInk">
-                    <w14:contentPart bwMode="auto" r:id="rId33">
+                    <w14:contentPart bwMode="auto" r:id="rId38">
                       <w14:nvContentPartPr>
                         <w14:cNvContentPartPr/>
                       </w14:nvContentPartPr>
@@ -19763,8 +19541,8 @@
           </mc:Choice>
           <mc:Fallback>
             <w:pict>
-              <v:shape w14:anchorId="4233A0B8" id="Ink 55" o:spid="_x0000_s1026" type="#_x0000_t75" style="position:absolute;margin-left:361.3pt;margin-top:258.75pt;width:15.5pt;height:5.05pt;z-index:251669504;visibility:visible;mso-wrap-style:square;mso-wrap-distance-left:9pt;mso-wrap-distance-top:0;mso-wrap-distance-right:9pt;mso-wrap-distance-bottom:0;mso-position-horizontal:absolute;mso-position-horizontal-relative:text;mso-position-vertical:absolute;mso-position-vertical-relative:text" o:gfxdata="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">
-                <v:imagedata r:id="rId34" o:title=""/>
+              <v:shape w14:anchorId="37E60FF2" id="Ink 55" o:spid="_x0000_s1026" type="#_x0000_t75" style="position:absolute;margin-left:361.3pt;margin-top:258.75pt;width:15.5pt;height:5.05pt;z-index:251669504;visibility:visible;mso-wrap-style:square;mso-wrap-distance-left:9pt;mso-wrap-distance-top:0;mso-wrap-distance-right:9pt;mso-wrap-distance-bottom:0;mso-position-horizontal:absolute;mso-position-horizontal-relative:text;mso-position-vertical:absolute;mso-position-vertical-relative:text" o:gfxdata="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">
+                <v:imagedata r:id="rId39" o:title=""/>
               </v:shape>
             </w:pict>
           </mc:Fallback>
@@ -19794,7 +19572,7 @@
                 <wp:cNvGraphicFramePr/>
                 <a:graphic xmlns:a="http://schemas.openxmlformats.org/drawingml/2006/main">
                   <a:graphicData uri="http://schemas.microsoft.com/office/word/2010/wordprocessingInk">
-                    <w14:contentPart bwMode="auto" r:id="rId35">
+                    <w14:contentPart bwMode="auto" r:id="rId40">
                       <w14:nvContentPartPr>
                         <w14:cNvContentPartPr/>
                       </w14:nvContentPartPr>
@@ -19810,8 +19588,8 @@
           </mc:Choice>
           <mc:Fallback>
             <w:pict>
-              <v:shape w14:anchorId="566400CF" id="Ink 50" o:spid="_x0000_s1026" type="#_x0000_t75" style="position:absolute;margin-left:329.3pt;margin-top:258.4pt;width:106.4pt;height:6.4pt;z-index:251667456;visibility:visible;mso-wrap-style:square;mso-wrap-distance-left:9pt;mso-wrap-distance-top:0;mso-wrap-distance-right:9pt;mso-wrap-distance-bottom:0;mso-position-horizontal:absolute;mso-position-horizontal-relative:text;mso-position-vertical:absolute;mso-position-vertical-relative:text" o:gfxdata="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">
-                <v:imagedata r:id="rId36" o:title=""/>
+              <v:shape w14:anchorId="40928204" id="Ink 50" o:spid="_x0000_s1026" type="#_x0000_t75" style="position:absolute;margin-left:329.3pt;margin-top:258.4pt;width:106.4pt;height:6.4pt;z-index:251667456;visibility:visible;mso-wrap-style:square;mso-wrap-distance-left:9pt;mso-wrap-distance-top:0;mso-wrap-distance-right:9pt;mso-wrap-distance-bottom:0;mso-position-horizontal:absolute;mso-position-horizontal-relative:text;mso-position-vertical:absolute;mso-position-vertical-relative:text" o:gfxdata="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">
+                <v:imagedata r:id="rId41" o:title=""/>
               </v:shape>
             </w:pict>
           </mc:Fallback>
@@ -19841,7 +19619,7 @@
                 <wp:cNvGraphicFramePr/>
                 <a:graphic xmlns:a="http://schemas.openxmlformats.org/drawingml/2006/main">
                   <a:graphicData uri="http://schemas.microsoft.com/office/word/2010/wordprocessingInk">
-                    <w14:contentPart bwMode="auto" r:id="rId37">
+                    <w14:contentPart bwMode="auto" r:id="rId42">
                       <w14:nvContentPartPr>
                         <w14:cNvContentPartPr/>
                       </w14:nvContentPartPr>
@@ -19857,8 +19635,8 @@
           </mc:Choice>
           <mc:Fallback>
             <w:pict>
-              <v:shape w14:anchorId="6DE9831F" id="Ink 49" o:spid="_x0000_s1026" type="#_x0000_t75" style="position:absolute;margin-left:273.4pt;margin-top:259.85pt;width:35.6pt;height:3.35pt;z-index:251665408;visibility:visible;mso-wrap-style:square;mso-wrap-distance-left:9pt;mso-wrap-distance-top:0;mso-wrap-distance-right:9pt;mso-wrap-distance-bottom:0;mso-position-horizontal:absolute;mso-position-horizontal-relative:text;mso-position-vertical:absolute;mso-position-vertical-relative:text" o:gfxdata="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">
-                <v:imagedata r:id="rId38" o:title=""/>
+              <v:shape w14:anchorId="1993B061" id="Ink 49" o:spid="_x0000_s1026" type="#_x0000_t75" style="position:absolute;margin-left:273.4pt;margin-top:259.85pt;width:35.6pt;height:3.35pt;z-index:251665408;visibility:visible;mso-wrap-style:square;mso-wrap-distance-left:9pt;mso-wrap-distance-top:0;mso-wrap-distance-right:9pt;mso-wrap-distance-bottom:0;mso-position-horizontal:absolute;mso-position-horizontal-relative:text;mso-position-vertical:absolute;mso-position-vertical-relative:text" o:gfxdata="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">
+                <v:imagedata r:id="rId43" o:title=""/>
               </v:shape>
             </w:pict>
           </mc:Fallback>
@@ -19888,7 +19666,7 @@
                 <wp:cNvGraphicFramePr/>
                 <a:graphic xmlns:a="http://schemas.openxmlformats.org/drawingml/2006/main">
                   <a:graphicData uri="http://schemas.microsoft.com/office/word/2010/wordprocessingInk">
-                    <w14:contentPart bwMode="auto" r:id="rId39">
+                    <w14:contentPart bwMode="auto" r:id="rId44">
                       <w14:nvContentPartPr>
                         <w14:cNvContentPartPr/>
                       </w14:nvContentPartPr>
@@ -19904,8 +19682,8 @@
           </mc:Choice>
           <mc:Fallback>
             <w:pict>
-              <v:shape w14:anchorId="2C99CA2D" id="Ink 31" o:spid="_x0000_s1026" type="#_x0000_t75" style="position:absolute;margin-left:266.6pt;margin-top:261.15pt;width:36.6pt;height:2.85pt;z-index:251661312;visibility:visible;mso-wrap-style:square;mso-wrap-distance-left:9pt;mso-wrap-distance-top:0;mso-wrap-distance-right:9pt;mso-wrap-distance-bottom:0;mso-position-horizontal:absolute;mso-position-horizontal-relative:text;mso-position-vertical:absolute;mso-position-vertical-relative:text" o:gfxdata="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">
-                <v:imagedata r:id="rId40" o:title=""/>
+              <v:shape w14:anchorId="48119BBC" id="Ink 31" o:spid="_x0000_s1026" type="#_x0000_t75" style="position:absolute;margin-left:266.6pt;margin-top:261.15pt;width:36.6pt;height:2.85pt;z-index:251661312;visibility:visible;mso-wrap-style:square;mso-wrap-distance-left:9pt;mso-wrap-distance-top:0;mso-wrap-distance-right:9pt;mso-wrap-distance-bottom:0;mso-position-horizontal:absolute;mso-position-horizontal-relative:text;mso-position-vertical:absolute;mso-position-vertical-relative:text" o:gfxdata="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">
+                <v:imagedata r:id="rId45" o:title=""/>
               </v:shape>
             </w:pict>
           </mc:Fallback>
@@ -19935,7 +19713,7 @@
                 <wp:cNvGraphicFramePr/>
                 <a:graphic xmlns:a="http://schemas.openxmlformats.org/drawingml/2006/main">
                   <a:graphicData uri="http://schemas.microsoft.com/office/word/2010/wordprocessingInk">
-                    <w14:contentPart bwMode="auto" r:id="rId41">
+                    <w14:contentPart bwMode="auto" r:id="rId46">
                       <w14:nvContentPartPr>
                         <w14:cNvContentPartPr/>
                       </w14:nvContentPartPr>
@@ -19951,8 +19729,8 @@
           </mc:Choice>
           <mc:Fallback>
             <w:pict>
-              <v:shape w14:anchorId="243225DE" id="Ink 30" o:spid="_x0000_s1026" type="#_x0000_t75" style="position:absolute;margin-left:227.9pt;margin-top:260.2pt;width:38.3pt;height:3.65pt;z-index:251659264;visibility:visible;mso-wrap-style:square;mso-wrap-distance-left:9pt;mso-wrap-distance-top:0;mso-wrap-distance-right:9pt;mso-wrap-distance-bottom:0;mso-position-horizontal:absolute;mso-position-horizontal-relative:text;mso-position-vertical:absolute;mso-position-vertical-relative:text" o:gfxdata="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">
-                <v:imagedata r:id="rId42" o:title=""/>
+              <v:shape w14:anchorId="4EBA30FB" id="Ink 30" o:spid="_x0000_s1026" type="#_x0000_t75" style="position:absolute;margin-left:227.9pt;margin-top:260.2pt;width:38.3pt;height:3.65pt;z-index:251659264;visibility:visible;mso-wrap-style:square;mso-wrap-distance-left:9pt;mso-wrap-distance-top:0;mso-wrap-distance-right:9pt;mso-wrap-distance-bottom:0;mso-position-horizontal:absolute;mso-position-horizontal-relative:text;mso-position-vertical:absolute;mso-position-vertical-relative:text" o:gfxdata="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">
+                <v:imagedata r:id="rId47" o:title=""/>
               </v:shape>
             </w:pict>
           </mc:Fallback>
@@ -19982,7 +19760,7 @@
                 <wp:cNvGraphicFramePr/>
                 <a:graphic xmlns:a="http://schemas.openxmlformats.org/drawingml/2006/main">
                   <a:graphicData uri="http://schemas.microsoft.com/office/word/2010/wordprocessingInk">
-                    <w14:contentPart bwMode="auto" r:id="rId43">
+                    <w14:contentPart bwMode="auto" r:id="rId48">
                       <w14:nvContentPartPr>
                         <w14:cNvContentPartPr/>
                       </w14:nvContentPartPr>
@@ -19998,8 +19776,8 @@
           </mc:Choice>
           <mc:Fallback>
             <w:pict>
-              <v:shape w14:anchorId="3503A8A1" id="Ink 29" o:spid="_x0000_s1026" type="#_x0000_t75" style="position:absolute;margin-left:204.8pt;margin-top:261.05pt;width:8.15pt;height:2.45pt;z-index:251657216;visibility:visible;mso-wrap-style:square;mso-wrap-distance-left:9pt;mso-wrap-distance-top:0;mso-wrap-distance-right:9pt;mso-wrap-distance-bottom:0;mso-position-horizontal:absolute;mso-position-horizontal-relative:text;mso-position-vertical:absolute;mso-position-vertical-relative:text" o:gfxdata="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">
-                <v:imagedata r:id="rId44" o:title=""/>
+              <v:shape w14:anchorId="70BA6284" id="Ink 29" o:spid="_x0000_s1026" type="#_x0000_t75" style="position:absolute;margin-left:204.8pt;margin-top:261.05pt;width:8.15pt;height:2.45pt;z-index:251657216;visibility:visible;mso-wrap-style:square;mso-wrap-distance-left:9pt;mso-wrap-distance-top:0;mso-wrap-distance-right:9pt;mso-wrap-distance-bottom:0;mso-position-horizontal:absolute;mso-position-horizontal-relative:text;mso-position-vertical:absolute;mso-position-vertical-relative:text" o:gfxdata="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">
+                <v:imagedata r:id="rId49" o:title=""/>
               </v:shape>
             </w:pict>
           </mc:Fallback>
@@ -20029,7 +19807,7 @@
                 <wp:cNvGraphicFramePr/>
                 <a:graphic xmlns:a="http://schemas.openxmlformats.org/drawingml/2006/main">
                   <a:graphicData uri="http://schemas.microsoft.com/office/word/2010/wordprocessingInk">
-                    <w14:contentPart bwMode="auto" r:id="rId45">
+                    <w14:contentPart bwMode="auto" r:id="rId50">
                       <w14:nvContentPartPr>
                         <w14:cNvContentPartPr/>
                       </w14:nvContentPartPr>
@@ -20045,8 +19823,8 @@
           </mc:Choice>
           <mc:Fallback>
             <w:pict>
-              <v:shape w14:anchorId="31AA4057" id="Ink 28" o:spid="_x0000_s1026" type="#_x0000_t75" style="position:absolute;margin-left:186.05pt;margin-top:260.8pt;width:10.15pt;height:2.55pt;z-index:251655168;visibility:visible;mso-wrap-style:square;mso-wrap-distance-left:9pt;mso-wrap-distance-top:0;mso-wrap-distance-right:9pt;mso-wrap-distance-bottom:0;mso-position-horizontal:absolute;mso-position-horizontal-relative:text;mso-position-vertical:absolute;mso-position-vertical-relative:text" o:gfxdata="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">
-                <v:imagedata r:id="rId46" o:title=""/>
+              <v:shape w14:anchorId="4F7A5B0A" id="Ink 28" o:spid="_x0000_s1026" type="#_x0000_t75" style="position:absolute;margin-left:186.05pt;margin-top:260.8pt;width:10.15pt;height:2.55pt;z-index:251655168;visibility:visible;mso-wrap-style:square;mso-wrap-distance-left:9pt;mso-wrap-distance-top:0;mso-wrap-distance-right:9pt;mso-wrap-distance-bottom:0;mso-position-horizontal:absolute;mso-position-horizontal-relative:text;mso-position-vertical:absolute;mso-position-vertical-relative:text" o:gfxdata="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">
+                <v:imagedata r:id="rId51" o:title=""/>
               </v:shape>
             </w:pict>
           </mc:Fallback>
@@ -20076,7 +19854,7 @@
                 <wp:cNvGraphicFramePr/>
                 <a:graphic xmlns:a="http://schemas.openxmlformats.org/drawingml/2006/main">
                   <a:graphicData uri="http://schemas.microsoft.com/office/word/2010/wordprocessingInk">
-                    <w14:contentPart bwMode="auto" r:id="rId47">
+                    <w14:contentPart bwMode="auto" r:id="rId52">
                       <w14:nvContentPartPr>
                         <w14:cNvContentPartPr/>
                       </w14:nvContentPartPr>
@@ -20092,8 +19870,8 @@
           </mc:Choice>
           <mc:Fallback>
             <w:pict>
-              <v:shape w14:anchorId="52F1A6DF" id="Ink 27" o:spid="_x0000_s1026" type="#_x0000_t75" style="position:absolute;margin-left:183.4pt;margin-top:260.75pt;width:46.3pt;height:2.75pt;z-index:251653120;visibility:visible;mso-wrap-style:square;mso-wrap-distance-left:9pt;mso-wrap-distance-top:0;mso-wrap-distance-right:9pt;mso-wrap-distance-bottom:0;mso-position-horizontal:absolute;mso-position-horizontal-relative:text;mso-position-vertical:absolute;mso-position-vertical-relative:text" o:gfxdata="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">
-                <v:imagedata r:id="rId48" o:title=""/>
+              <v:shape w14:anchorId="3D47B829" id="Ink 27" o:spid="_x0000_s1026" type="#_x0000_t75" style="position:absolute;margin-left:183.4pt;margin-top:260.75pt;width:46.3pt;height:2.75pt;z-index:251653120;visibility:visible;mso-wrap-style:square;mso-wrap-distance-left:9pt;mso-wrap-distance-top:0;mso-wrap-distance-right:9pt;mso-wrap-distance-bottom:0;mso-position-horizontal:absolute;mso-position-horizontal-relative:text;mso-position-vertical:absolute;mso-position-vertical-relative:text" o:gfxdata="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">
+                <v:imagedata r:id="rId53" o:title=""/>
               </v:shape>
             </w:pict>
           </mc:Fallback>
@@ -20123,7 +19901,7 @@
                 <wp:cNvGraphicFramePr/>
                 <a:graphic xmlns:a="http://schemas.openxmlformats.org/drawingml/2006/main">
                   <a:graphicData uri="http://schemas.microsoft.com/office/word/2010/wordprocessingInk">
-                    <w14:contentPart bwMode="auto" r:id="rId49">
+                    <w14:contentPart bwMode="auto" r:id="rId54">
                       <w14:nvContentPartPr>
                         <w14:cNvContentPartPr/>
                       </w14:nvContentPartPr>
@@ -20139,8 +19917,8 @@
           </mc:Choice>
           <mc:Fallback>
             <w:pict>
-              <v:shape w14:anchorId="6895E91B" id="Ink 26" o:spid="_x0000_s1026" type="#_x0000_t75" style="position:absolute;margin-left:153.1pt;margin-top:260.5pt;width:30.35pt;height:2.05pt;z-index:251651072;visibility:visible;mso-wrap-style:square;mso-wrap-distance-left:9pt;mso-wrap-distance-top:0;mso-wrap-distance-right:9pt;mso-wrap-distance-bottom:0;mso-position-horizontal:absolute;mso-position-horizontal-relative:text;mso-position-vertical:absolute;mso-position-vertical-relative:text" o:gfxdata="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">
-                <v:imagedata r:id="rId50" o:title=""/>
+              <v:shape w14:anchorId="70714D31" id="Ink 26" o:spid="_x0000_s1026" type="#_x0000_t75" style="position:absolute;margin-left:153.1pt;margin-top:260.5pt;width:30.35pt;height:2.05pt;z-index:251651072;visibility:visible;mso-wrap-style:square;mso-wrap-distance-left:9pt;mso-wrap-distance-top:0;mso-wrap-distance-right:9pt;mso-wrap-distance-bottom:0;mso-position-horizontal:absolute;mso-position-horizontal-relative:text;mso-position-vertical:absolute;mso-position-vertical-relative:text" o:gfxdata="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">
+                <v:imagedata r:id="rId55" o:title=""/>
               </v:shape>
             </w:pict>
           </mc:Fallback>
@@ -20170,7 +19948,7 @@
                 <wp:cNvGraphicFramePr/>
                 <a:graphic xmlns:a="http://schemas.openxmlformats.org/drawingml/2006/main">
                   <a:graphicData uri="http://schemas.microsoft.com/office/word/2010/wordprocessingInk">
-                    <w14:contentPart bwMode="auto" r:id="rId51">
+                    <w14:contentPart bwMode="auto" r:id="rId56">
                       <w14:nvContentPartPr>
                         <w14:cNvContentPartPr/>
                       </w14:nvContentPartPr>
@@ -20186,8 +19964,8 @@
           </mc:Choice>
           <mc:Fallback>
             <w:pict>
-              <v:shape w14:anchorId="0058AA96" id="Ink 24" o:spid="_x0000_s1026" type="#_x0000_t75" style="position:absolute;margin-left:108.2pt;margin-top:260.4pt;width:46.2pt;height:4.9pt;z-index:251649024;visibility:visible;mso-wrap-style:square;mso-wrap-distance-left:9pt;mso-wrap-distance-top:0;mso-wrap-distance-right:9pt;mso-wrap-distance-bottom:0;mso-position-horizontal:absolute;mso-position-horizontal-relative:text;mso-position-vertical:absolute;mso-position-vertical-relative:text" o:gfxdata="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">
-                <v:imagedata r:id="rId52" o:title=""/>
+              <v:shape w14:anchorId="1D145220" id="Ink 24" o:spid="_x0000_s1026" type="#_x0000_t75" style="position:absolute;margin-left:108.2pt;margin-top:260.4pt;width:46.2pt;height:4.9pt;z-index:251649024;visibility:visible;mso-wrap-style:square;mso-wrap-distance-left:9pt;mso-wrap-distance-top:0;mso-wrap-distance-right:9pt;mso-wrap-distance-bottom:0;mso-position-horizontal:absolute;mso-position-horizontal-relative:text;mso-position-vertical:absolute;mso-position-vertical-relative:text" o:gfxdata="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">
+                <v:imagedata r:id="rId57" o:title=""/>
               </v:shape>
             </w:pict>
           </mc:Fallback>
@@ -20217,7 +19995,7 @@
                 <wp:cNvGraphicFramePr/>
                 <a:graphic xmlns:a="http://schemas.openxmlformats.org/drawingml/2006/main">
                   <a:graphicData uri="http://schemas.microsoft.com/office/word/2010/wordprocessingInk">
-                    <w14:contentPart bwMode="auto" r:id="rId53">
+                    <w14:contentPart bwMode="auto" r:id="rId58">
                       <w14:nvContentPartPr>
                         <w14:cNvContentPartPr/>
                       </w14:nvContentPartPr>
@@ -20233,8 +20011,8 @@
           </mc:Choice>
           <mc:Fallback>
             <w:pict>
-              <v:shape w14:anchorId="0DDA8E4D" id="Ink 21" o:spid="_x0000_s1026" type="#_x0000_t75" style="position:absolute;margin-left:16.55pt;margin-top:258.6pt;width:92.9pt;height:7.05pt;z-index:251646976;visibility:visible;mso-wrap-style:square;mso-wrap-distance-left:9pt;mso-wrap-distance-top:0;mso-wrap-distance-right:9pt;mso-wrap-distance-bottom:0;mso-position-horizontal:absolute;mso-position-horizontal-relative:text;mso-position-vertical:absolute;mso-position-vertical-relative:text" o:gfxdata="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">
-                <v:imagedata r:id="rId54" o:title=""/>
+              <v:shape w14:anchorId="04510406" id="Ink 21" o:spid="_x0000_s1026" type="#_x0000_t75" style="position:absolute;margin-left:16.55pt;margin-top:258.6pt;width:92.9pt;height:7.05pt;z-index:251646976;visibility:visible;mso-wrap-style:square;mso-wrap-distance-left:9pt;mso-wrap-distance-top:0;mso-wrap-distance-right:9pt;mso-wrap-distance-bottom:0;mso-position-horizontal:absolute;mso-position-horizontal-relative:text;mso-position-vertical:absolute;mso-position-vertical-relative:text" o:gfxdata="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">
+                <v:imagedata r:id="rId59" o:title=""/>
               </v:shape>
             </w:pict>
           </mc:Fallback>
@@ -20264,7 +20042,7 @@
                 <wp:cNvGraphicFramePr/>
                 <a:graphic xmlns:a="http://schemas.openxmlformats.org/drawingml/2006/main">
                   <a:graphicData uri="http://schemas.microsoft.com/office/word/2010/wordprocessingInk">
-                    <w14:contentPart bwMode="auto" r:id="rId55">
+                    <w14:contentPart bwMode="auto" r:id="rId60">
                       <w14:nvContentPartPr>
                         <w14:cNvContentPartPr/>
                       </w14:nvContentPartPr>
@@ -20280,8 +20058,8 @@
           </mc:Choice>
           <mc:Fallback>
             <w:pict>
-              <v:shape w14:anchorId="654C17F8" id="Ink 15" o:spid="_x0000_s1026" type="#_x0000_t75" style="position:absolute;margin-left:23.35pt;margin-top:260.2pt;width:5.95pt;height:2.05pt;z-index:251644928;visibility:visible;mso-wrap-style:square;mso-wrap-distance-left:9pt;mso-wrap-distance-top:0;mso-wrap-distance-right:9pt;mso-wrap-distance-bottom:0;mso-position-horizontal:absolute;mso-position-horizontal-relative:text;mso-position-vertical:absolute;mso-position-vertical-relative:text" o:gfxdata="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">
-                <v:imagedata r:id="rId56" o:title=""/>
+              <v:shape w14:anchorId="52683E5A" id="Ink 15" o:spid="_x0000_s1026" type="#_x0000_t75" style="position:absolute;margin-left:23.35pt;margin-top:260.2pt;width:5.95pt;height:2.05pt;z-index:251644928;visibility:visible;mso-wrap-style:square;mso-wrap-distance-left:9pt;mso-wrap-distance-top:0;mso-wrap-distance-right:9pt;mso-wrap-distance-bottom:0;mso-position-horizontal:absolute;mso-position-horizontal-relative:text;mso-position-vertical:absolute;mso-position-vertical-relative:text" o:gfxdata="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">
+                <v:imagedata r:id="rId61" o:title=""/>
               </v:shape>
             </w:pict>
           </mc:Fallback>
@@ -20352,7 +20130,7 @@
           </mc:Choice>
           <mc:Fallback>
             <w:pict>
-              <v:line w14:anchorId="379DC07E" id="Straight Connector 20" o:spid="_x0000_s1026" style="position:absolute;flip:x;z-index:251640832;visibility:visible;mso-wrap-style:square;mso-width-percent:0;mso-height-percent:0;mso-wrap-distance-left:9pt;mso-wrap-distance-top:0;mso-wrap-distance-right:9pt;mso-wrap-distance-bottom:0;mso-position-horizontal:absolute;mso-position-horizontal-relative:text;mso-position-vertical:absolute;mso-position-vertical-relative:text;mso-width-percent:0;mso-height-percent:0;mso-width-relative:margin;mso-height-relative:margin" from="324.05pt,415.8pt" to="324.05pt,424.2pt" o:gfxdata="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" strokecolor="black [3200]" strokeweight="1pt">
+              <v:line w14:anchorId="3B746A64" id="Straight Connector 20" o:spid="_x0000_s1026" style="position:absolute;flip:x;z-index:251640832;visibility:visible;mso-wrap-style:square;mso-width-percent:0;mso-height-percent:0;mso-wrap-distance-left:9pt;mso-wrap-distance-top:0;mso-wrap-distance-right:9pt;mso-wrap-distance-bottom:0;mso-position-horizontal:absolute;mso-position-horizontal-relative:text;mso-position-vertical:absolute;mso-position-vertical-relative:text;mso-width-percent:0;mso-height-percent:0;mso-width-relative:margin;mso-height-relative:margin" from="324.05pt,415.8pt" to="324.05pt,424.2pt" o:gfxdata="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" strokecolor="black [3200]" strokeweight="1pt">
                 <v:stroke joinstyle="miter"/>
               </v:line>
             </w:pict>
@@ -20425,7 +20203,7 @@
           </mc:Choice>
           <mc:Fallback>
             <w:pict>
-              <v:line w14:anchorId="285B7EF5" id="Straight Connector 19" o:spid="_x0000_s1026" style="position:absolute;z-index:251638784;visibility:visible;mso-wrap-style:square;mso-width-percent:0;mso-height-percent:0;mso-wrap-distance-left:9pt;mso-wrap-distance-top:0;mso-wrap-distance-right:9pt;mso-wrap-distance-bottom:0;mso-position-horizontal:absolute;mso-position-horizontal-relative:text;mso-position-vertical:absolute;mso-position-vertical-relative:text;mso-width-percent:0;mso-height-percent:0;mso-width-relative:margin;mso-height-relative:margin" from="113.8pt,416pt" to="113.8pt,422.55pt" o:gfxdata="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" strokecolor="black [3200]" strokeweight="1pt">
+              <v:line w14:anchorId="60D5A273" id="Straight Connector 19" o:spid="_x0000_s1026" style="position:absolute;z-index:251638784;visibility:visible;mso-wrap-style:square;mso-width-percent:0;mso-height-percent:0;mso-wrap-distance-left:9pt;mso-wrap-distance-top:0;mso-wrap-distance-right:9pt;mso-wrap-distance-bottom:0;mso-position-horizontal:absolute;mso-position-horizontal-relative:text;mso-position-vertical:absolute;mso-position-vertical-relative:text;mso-width-percent:0;mso-height-percent:0;mso-width-relative:margin;mso-height-relative:margin" from="113.8pt,416pt" to="113.8pt,422.55pt" o:gfxdata="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" strokecolor="black [3200]" strokeweight="1pt">
                 <v:stroke joinstyle="miter"/>
               </v:line>
             </w:pict>
@@ -20454,7 +20232,7 @@
                     <pic:cNvPicPr/>
                   </pic:nvPicPr>
                   <pic:blipFill>
-                    <a:blip r:embed="rId57"/>
+                    <a:blip r:embed="rId62"/>
                     <a:stretch>
                       <a:fillRect/>
                     </a:stretch>
@@ -22282,9 +22060,6 @@
     <w:p>
       <w:pPr>
         <w:ind w:firstLine="360"/>
-        <w:rPr>
-          <w:lang w:val="en-US"/>
-        </w:rPr>
       </w:pPr>
       <w:r>
         <w:rPr>
@@ -22422,7 +22197,101 @@
         <w:t xml:space="preserve">, модел </w:t>
       </w:r>
       <w:r>
-        <w:t>Omnikey 5522.</w:t>
+        <w:t>Omnikey 5</w:t>
+      </w:r>
+      <w:r>
+        <w:t>0</w:t>
+      </w:r>
+      <w:r>
+        <w:t>22.</w:t>
+      </w:r>
+    </w:p>
+    <w:p>
+      <w:pPr>
+        <w:ind w:firstLine="360"/>
+        <w:rPr>
+          <w:lang w:val="en-US"/>
+        </w:rPr>
+      </w:pPr>
+      <w:r>
+        <w:t xml:space="preserve">NXP JCOP 4 JavaCard 3.0.5 Classic </w:t>
+      </w:r>
+      <w:r>
+        <w:rPr>
+          <w:lang w:val="sr-Cyrl-RS"/>
+        </w:rPr>
+        <w:t xml:space="preserve">је паметна картица најновије, треће генерације платформе </w:t>
+      </w:r>
+      <w:r>
+        <w:t xml:space="preserve">SmartMX </w:t>
+      </w:r>
+      <w:r>
+        <w:rPr>
+          <w:lang w:val="sr-Cyrl-RS"/>
+        </w:rPr>
+        <w:t>направљене за еру дигиталних услуга. Обезбеђује напредну безбедност и заштиту приватности за идентификационе документе, пасоше, апликације за потребе плаћања и контролу приступа апликацијама.</w:t>
+      </w:r>
+      <w:r>
+        <w:rPr>
+          <w:lang w:val="en-US"/>
+        </w:rPr>
+        <w:t>[19]</w:t>
+      </w:r>
+    </w:p>
+    <w:p>
+      <w:pPr>
+        <w:ind w:firstLine="360"/>
+      </w:pPr>
+      <w:r>
+        <w:t xml:space="preserve">Omnikey 5022 </w:t>
+      </w:r>
+      <w:r>
+        <w:rPr>
+          <w:lang w:val="sr-Cyrl-RS"/>
+        </w:rPr>
+        <w:t>читач картица је идеално решење за здравствене, фармацеутске, финансијске услуге, предузећа, владе и друге организације које траже већу безбедност и контролу приступа.</w:t>
+      </w:r>
+      <w:r>
+        <w:rPr>
+          <w:lang w:val="sr-Cyrl-RS"/>
+        </w:rPr>
+        <w:t xml:space="preserve"> Читач елиминише потребу за инсталацијом драјвера и може се користити на стандардним рачунарима. Такође се може користити за испуњавање безбедоносних и регулаторних захтева, који налажу двофакторску аутентификацију за приступ радним станицама и апликацијама.</w:t>
+      </w:r>
+      <w:r>
+        <w:rPr>
+          <w:lang w:val="sr-Cyrl-RS"/>
+        </w:rPr>
+        <w:t xml:space="preserve"> </w:t>
+      </w:r>
+      <w:r>
+        <w:t xml:space="preserve">Omnikey 5022 </w:t>
+      </w:r>
+      <w:r>
+        <w:rPr>
+          <w:lang w:val="sr-Cyrl-RS"/>
+        </w:rPr>
+        <w:t xml:space="preserve">подржава рад са бројним врстама паметних картица и паметним уређајима који подржавају </w:t>
+      </w:r>
+      <w:r>
+        <w:t>NFC</w:t>
+      </w:r>
+      <w:r>
+        <w:rPr>
+          <w:lang w:val="sr-Cyrl-RS"/>
+        </w:rPr>
+        <w:t>.</w:t>
+      </w:r>
+      <w:r>
+        <w:rPr>
+          <w:lang w:val="en-US"/>
+        </w:rPr>
+        <w:t>[18]</w:t>
+      </w:r>
+      <w:r>
+        <w:rPr>
+          <w:lang w:val="sr-Cyrl-RS"/>
+        </w:rPr>
+        <w:t xml:space="preserve"> </w:t>
       </w:r>
     </w:p>
     <w:p>
@@ -22735,19 +22604,11 @@
         </w:rPr>
         <w:t xml:space="preserve"> </w:t>
       </w:r>
-      <w:proofErr w:type="spellStart"/>
-      <w:r>
-        <w:rPr>
-          <w:lang w:val="en-US"/>
-        </w:rPr>
-        <w:t>Intellij</w:t>
-      </w:r>
-      <w:proofErr w:type="spellEnd"/>
-      <w:r>
-        <w:rPr>
-          <w:lang w:val="en-US"/>
-        </w:rPr>
-        <w:t xml:space="preserve"> Idea Community </w:t>
+      <w:r>
+        <w:rPr>
+          <w:lang w:val="en-US"/>
+        </w:rPr>
+        <w:t xml:space="preserve">Intellij Idea Community </w:t>
       </w:r>
       <w:r>
         <w:rPr>
@@ -22853,14 +22714,21 @@
       <w:pPr>
         <w:ind w:firstLine="360"/>
         <w:rPr>
-          <w:lang w:val="en-US"/>
-        </w:rPr>
-      </w:pPr>
-      <w:r>
-        <w:rPr>
-          <w:lang w:val="sr-Cyrl-RS"/>
-        </w:rPr>
-        <w:t xml:space="preserve">Пројекат је подељен у 8 пакета и садржи 17 класа. Због бољег одржавања апликације као и због саме организације, у пројекту су одвојени делови за дизајн екрана, догађаје приликом корисникове интеракције, комуникацију са паметном картицом и моделе податка који се користе у комуникацији са паметном картицом.  </w:t>
+          <w:lang w:val="sr-Cyrl-RS"/>
+        </w:rPr>
+      </w:pPr>
+      <w:r>
+        <w:rPr>
+          <w:lang w:val="sr-Cyrl-RS"/>
+        </w:rPr>
+        <w:t xml:space="preserve">Пројекат је подељен у 8 пакета и садржи 17 класа. Због бољег одржавања апликације као и због саме организације, у пројекту су одвојени делови за дизајн екрана, догађаје приликом корисникове интеракције, комуникацију са паметном </w:t>
+      </w:r>
+      <w:r>
+        <w:rPr>
+          <w:lang w:val="sr-Cyrl-RS"/>
+        </w:rPr>
+        <w:lastRenderedPageBreak/>
+        <w:t xml:space="preserve">картицом и моделе податка који се користе у комуникацији са паметном картицом.  </w:t>
       </w:r>
       <w:r>
         <w:rPr>
@@ -22956,6 +22824,14 @@
     <w:p>
       <w:pPr>
         <w:ind w:firstLine="360"/>
+        <w:rPr>
+          <w:lang w:val="en-US"/>
+        </w:rPr>
+      </w:pPr>
+    </w:p>
+    <w:p>
+      <w:pPr>
+        <w:ind w:firstLine="360"/>
         <w:jc w:val="center"/>
         <w:rPr>
           <w:lang w:val="sr-Cyrl-RS"/>
@@ -22966,7 +22842,6 @@
           <w:noProof/>
           <w:lang w:val="en-US"/>
         </w:rPr>
-        <w:lastRenderedPageBreak/>
         <w:drawing>
           <wp:inline distT="0" distB="0" distL="0" distR="0" wp14:anchorId="60315A82" wp14:editId="67067F01">
             <wp:extent cx="3084085" cy="4425219"/>
@@ -22983,7 +22858,7 @@
                     <pic:cNvPicPr/>
                   </pic:nvPicPr>
                   <pic:blipFill>
-                    <a:blip r:embed="rId58"/>
+                    <a:blip r:embed="rId63"/>
                     <a:stretch>
                       <a:fillRect/>
                     </a:stretch>
@@ -23061,9 +22936,6 @@
     <w:p>
       <w:pPr>
         <w:ind w:firstLine="360"/>
-        <w:rPr>
-          <w:lang w:val="sr-Cyrl-RS"/>
-        </w:rPr>
       </w:pPr>
       <w:r>
         <w:rPr>
@@ -23479,11 +23351,12 @@
         </w:rPr>
         <w:t>.</w:t>
       </w:r>
-    </w:p>
-    <w:p>
-      <w:pPr>
-        <w:ind w:firstLine="360"/>
-      </w:pPr>
+      <w:r>
+        <w:rPr>
+          <w:lang w:val="en-US"/>
+        </w:rPr>
+        <w:t xml:space="preserve"> </w:t>
+      </w:r>
       <w:r>
         <w:rPr>
           <w:lang w:val="sr-Cyrl-RS"/>
@@ -23502,11 +23375,6 @@
       <w:r>
         <w:t>.</w:t>
       </w:r>
-    </w:p>
-    <w:p>
-      <w:pPr>
-        <w:ind w:firstLine="360"/>
-      </w:pPr>
     </w:p>
     <w:p>
       <w:pPr>
@@ -24360,15 +24228,6 @@
         <w:ind w:firstLine="360"/>
         <w:jc w:val="center"/>
         <w:rPr>
-          <w:lang w:val="en-US"/>
-        </w:rPr>
-      </w:pPr>
-    </w:p>
-    <w:p>
-      <w:pPr>
-        <w:ind w:firstLine="360"/>
-        <w:jc w:val="center"/>
-        <w:rPr>
           <w:i/>
           <w:iCs/>
           <w:sz w:val="22"/>
@@ -25396,16 +25255,6 @@
     <w:p>
       <w:pPr>
         <w:ind w:firstLine="360"/>
-        <w:rPr>
-          <w:sz w:val="22"/>
-          <w:szCs w:val="20"/>
-          <w:lang w:val="en-US"/>
-        </w:rPr>
-      </w:pPr>
-    </w:p>
-    <w:p>
-      <w:pPr>
-        <w:ind w:firstLine="360"/>
         <w:jc w:val="center"/>
         <w:rPr>
           <w:i/>
@@ -25467,10 +25316,12 @@
     <w:p>
       <w:pPr>
         <w:ind w:firstLine="360"/>
-        <w:rPr>
+        <w:jc w:val="center"/>
+        <w:rPr>
+          <w:i/>
+          <w:iCs/>
           <w:sz w:val="22"/>
           <w:szCs w:val="20"/>
-          <w:lang w:val="en-US"/>
         </w:rPr>
       </w:pPr>
     </w:p>
@@ -25541,7 +25392,15 @@
           <w:szCs w:val="24"/>
           <w:lang w:val="sr-Cyrl-RS"/>
         </w:rPr>
-        <w:t xml:space="preserve">У конструктору се инцијализује сервис коме припада логика операције за пријављивање и </w:t>
+        <w:t xml:space="preserve">У конструктору се инцијализује сервис коме припада логика </w:t>
+      </w:r>
+      <w:r>
+        <w:rPr>
+          <w:szCs w:val="24"/>
+          <w:lang w:val="sr-Cyrl-RS"/>
+        </w:rPr>
+        <w:lastRenderedPageBreak/>
+        <w:t xml:space="preserve">операције за пријављивање и </w:t>
       </w:r>
       <w:r>
         <w:rPr>
@@ -26315,16 +26174,6 @@
         <w:ind w:firstLine="360"/>
         <w:jc w:val="center"/>
         <w:rPr>
-          <w:szCs w:val="24"/>
-          <w:lang w:val="sr-Cyrl-RS"/>
-        </w:rPr>
-      </w:pPr>
-    </w:p>
-    <w:p>
-      <w:pPr>
-        <w:ind w:firstLine="360"/>
-        <w:jc w:val="center"/>
-        <w:rPr>
           <w:i/>
           <w:iCs/>
           <w:szCs w:val="24"/>
@@ -27083,15 +26932,6 @@
     <w:p>
       <w:pPr>
         <w:ind w:firstLine="360"/>
-        <w:rPr>
-          <w:szCs w:val="24"/>
-          <w:lang w:val="sr-Cyrl-RS"/>
-        </w:rPr>
-      </w:pPr>
-    </w:p>
-    <w:p>
-      <w:pPr>
-        <w:ind w:firstLine="360"/>
         <w:jc w:val="center"/>
         <w:rPr>
           <w:i/>
@@ -27225,15 +27065,7 @@
           <w:szCs w:val="24"/>
           <w:lang w:val="sr-Cyrl-RS"/>
         </w:rPr>
-        <w:t xml:space="preserve"> и као </w:t>
-      </w:r>
-      <w:r>
-        <w:rPr>
-          <w:szCs w:val="24"/>
-          <w:lang w:val="sr-Cyrl-RS"/>
-        </w:rPr>
-        <w:lastRenderedPageBreak/>
-        <w:t xml:space="preserve">повратну вредност из нити, програм враћа објекат класе </w:t>
+        <w:t xml:space="preserve"> и као повратну вредност из нити, програм враћа објекат класе </w:t>
       </w:r>
       <w:r>
         <w:rPr>
@@ -27528,6 +27360,16 @@
           <w:lang w:eastAsia="sr-Latn-RS"/>
         </w:rPr>
         <w:br/>
+      </w:r>
+      <w:r>
+        <w:rPr>
+          <w:rFonts w:ascii="Consolas" w:eastAsia="Times New Roman" w:hAnsi="Consolas" w:cs="Courier New"/>
+          <w:color w:val="080808"/>
+          <w:sz w:val="20"/>
+          <w:szCs w:val="20"/>
+          <w:lang w:eastAsia="sr-Latn-RS"/>
+        </w:rPr>
+        <w:lastRenderedPageBreak/>
         <w:t xml:space="preserve">    </w:t>
       </w:r>
       <w:r>
@@ -29391,7 +29233,6 @@
           <w:szCs w:val="24"/>
           <w:lang w:val="sr-Cyrl-RS"/>
         </w:rPr>
-        <w:lastRenderedPageBreak/>
         <w:t>Након успешног селектовања аплета, Терминал започиње успоставу сигурног комуникационог канала.</w:t>
       </w:r>
       <w:r>
@@ -29566,6 +29407,7 @@
           <w:szCs w:val="20"/>
           <w:lang w:eastAsia="sr-Latn-RS"/>
         </w:rPr>
+        <w:lastRenderedPageBreak/>
         <w:t>byte</w:t>
       </w:r>
       <w:r>
@@ -32326,16 +32168,6 @@
           <w:lang w:eastAsia="sr-Latn-RS"/>
         </w:rPr>
         <w:br/>
-      </w:r>
-      <w:r>
-        <w:rPr>
-          <w:rFonts w:ascii="Consolas" w:eastAsia="Times New Roman" w:hAnsi="Consolas" w:cs="Courier New"/>
-          <w:color w:val="080808"/>
-          <w:sz w:val="20"/>
-          <w:szCs w:val="20"/>
-          <w:lang w:eastAsia="sr-Latn-RS"/>
-        </w:rPr>
-        <w:lastRenderedPageBreak/>
         <w:t xml:space="preserve">sha1 = </w:t>
       </w:r>
       <w:r>
@@ -32730,7 +32562,15 @@
           <w:szCs w:val="24"/>
           <w:lang w:val="sr-Cyrl-RS"/>
         </w:rPr>
-        <w:t xml:space="preserve"> Након шифровања картица шаље Терминалу свој шифрат, Терминал прихвата вредност шифрата и дешифрује га својим кључем. Након дешифровања Терминал упоређује добијену вредност са својом претходно изгенерисаном случајном вредношћу.</w:t>
+        <w:t xml:space="preserve"> Након шифровања картица шаље Терминалу свој шифрат, Терминал прихвата </w:t>
+      </w:r>
+      <w:r>
+        <w:rPr>
+          <w:szCs w:val="24"/>
+          <w:lang w:val="sr-Cyrl-RS"/>
+        </w:rPr>
+        <w:lastRenderedPageBreak/>
+        <w:t>вредност шифрата и дешифрује га својим кључем. Након дешифровања Терминал упоређује добијену вредност са својом претходно изгенерисаном случајном вредношћу.</w:t>
       </w:r>
     </w:p>
     <w:p>
@@ -34837,16 +34677,6 @@
           <w:lang w:eastAsia="sr-Latn-RS"/>
         </w:rPr>
         <w:br/>
-      </w:r>
-      <w:r>
-        <w:rPr>
-          <w:rFonts w:ascii="Consolas" w:eastAsia="Times New Roman" w:hAnsi="Consolas" w:cs="Courier New"/>
-          <w:color w:val="0033B3"/>
-          <w:sz w:val="20"/>
-          <w:szCs w:val="20"/>
-          <w:lang w:eastAsia="sr-Latn-RS"/>
-        </w:rPr>
-        <w:lastRenderedPageBreak/>
         <w:t xml:space="preserve">        </w:t>
       </w:r>
       <w:r>
@@ -35236,6 +35066,7 @@
           <w:szCs w:val="28"/>
           <w:lang w:val="sr-Cyrl-RS"/>
         </w:rPr>
+        <w:lastRenderedPageBreak/>
         <w:t xml:space="preserve">Након успоставе сигурног комуникационог канала, програм захтева повлачење свих података са паметне картице и учитавање на главни екран апликације. Програм прелази на главни екран апликације и позива методу </w:t>
       </w:r>
       <w:r>
@@ -37922,16 +37753,6 @@
           <w:lang w:eastAsia="sr-Latn-RS"/>
         </w:rPr>
         <w:br/>
-      </w:r>
-      <w:r>
-        <w:rPr>
-          <w:rFonts w:ascii="Consolas" w:eastAsia="Times New Roman" w:hAnsi="Consolas" w:cs="Courier New"/>
-          <w:color w:val="080808"/>
-          <w:sz w:val="20"/>
-          <w:szCs w:val="20"/>
-          <w:lang w:eastAsia="sr-Latn-RS"/>
-        </w:rPr>
-        <w:lastRenderedPageBreak/>
         <w:t xml:space="preserve">        userAccountMessage.setUserAccountList(</w:t>
       </w:r>
       <w:r>
@@ -38398,6 +38219,7 @@
         <w:rPr>
           <w:lang w:val="sr-Cyrl-RS"/>
         </w:rPr>
+        <w:lastRenderedPageBreak/>
         <w:t>Опис графичк</w:t>
       </w:r>
       <w:r>
@@ -38554,7 +38376,7 @@
                     <pic:cNvPicPr/>
                   </pic:nvPicPr>
                   <pic:blipFill>
-                    <a:blip r:embed="rId59"/>
+                    <a:blip r:embed="rId64"/>
                     <a:stretch>
                       <a:fillRect/>
                     </a:stretch>
@@ -38950,6 +38772,7 @@
           <w:noProof/>
           <w:lang w:val="en-US"/>
         </w:rPr>
+        <w:lastRenderedPageBreak/>
         <w:drawing>
           <wp:inline distT="0" distB="0" distL="0" distR="0" wp14:anchorId="23271681" wp14:editId="2D970E0F">
             <wp:extent cx="3410426" cy="1667108"/>
@@ -38966,7 +38789,7 @@
                     <pic:cNvPicPr/>
                   </pic:nvPicPr>
                   <pic:blipFill>
-                    <a:blip r:embed="rId60"/>
+                    <a:blip r:embed="rId65"/>
                     <a:stretch>
                       <a:fillRect/>
                     </a:stretch>
@@ -39201,7 +39024,7 @@
                     <pic:cNvPicPr/>
                   </pic:nvPicPr>
                   <pic:blipFill>
-                    <a:blip r:embed="rId61"/>
+                    <a:blip r:embed="rId66"/>
                     <a:stretch>
                       <a:fillRect/>
                     </a:stretch>
@@ -39280,6 +39103,15 @@
           <w:lang w:val="sr-Cyrl-RS"/>
         </w:rPr>
       </w:pPr>
+    </w:p>
+    <w:p>
+      <w:pPr>
+        <w:ind w:firstLine="360"/>
+        <w:rPr>
+          <w:szCs w:val="24"/>
+          <w:lang w:val="sr-Cyrl-RS"/>
+        </w:rPr>
+      </w:pPr>
       <w:r>
         <w:rPr>
           <w:szCs w:val="24"/>
@@ -39494,7 +39326,7 @@
                     <pic:cNvPicPr/>
                   </pic:nvPicPr>
                   <pic:blipFill>
-                    <a:blip r:embed="rId62"/>
+                    <a:blip r:embed="rId67"/>
                     <a:stretch>
                       <a:fillRect/>
                     </a:stretch>
@@ -39714,7 +39546,7 @@
                     <pic:cNvPicPr/>
                   </pic:nvPicPr>
                   <pic:blipFill>
-                    <a:blip r:embed="rId63"/>
+                    <a:blip r:embed="rId68"/>
                     <a:stretch>
                       <a:fillRect/>
                     </a:stretch>
@@ -40147,7 +39979,7 @@
                     <pic:cNvPicPr/>
                   </pic:nvPicPr>
                   <pic:blipFill>
-                    <a:blip r:embed="rId64"/>
+                    <a:blip r:embed="rId69"/>
                     <a:stretch>
                       <a:fillRect/>
                     </a:stretch>
@@ -48228,42 +48060,15 @@
         </w:rPr>
         <w:t xml:space="preserve">т странице </w:t>
       </w:r>
-      <w:r>
-        <w:rPr>
-          <w:lang w:val="sr-Cyrl-RS"/>
-        </w:rPr>
-        <w:fldChar w:fldCharType="begin"/>
-      </w:r>
-      <w:r>
-        <w:rPr>
-          <w:lang w:val="sr-Cyrl-RS"/>
-        </w:rPr>
-        <w:instrText xml:space="preserve"> HYPERLINK "https://www.javacardos.com/tools" </w:instrText>
-      </w:r>
-      <w:r>
-        <w:rPr>
-          <w:lang w:val="sr-Cyrl-RS"/>
-        </w:rPr>
-      </w:r>
-      <w:r>
-        <w:rPr>
-          <w:lang w:val="sr-Cyrl-RS"/>
-        </w:rPr>
-        <w:fldChar w:fldCharType="separate"/>
-      </w:r>
-      <w:r>
-        <w:rPr>
-          <w:rStyle w:val="Hyperlink"/>
-          <w:lang w:val="sr-Cyrl-RS"/>
-        </w:rPr>
-        <w:t>https://www.javacardos.com/tools</w:t>
-      </w:r>
-      <w:r>
-        <w:rPr>
-          <w:lang w:val="sr-Cyrl-RS"/>
-        </w:rPr>
-        <w:fldChar w:fldCharType="end"/>
-      </w:r>
+      <w:hyperlink r:id="rId70" w:history="1">
+        <w:r>
+          <w:rPr>
+            <w:rStyle w:val="Hyperlink"/>
+            <w:lang w:val="sr-Cyrl-RS"/>
+          </w:rPr>
+          <w:t>https://www.javacardos.com/tools</w:t>
+        </w:r>
+      </w:hyperlink>
       <w:r>
         <w:rPr>
           <w:lang w:val="sr-Cyrl-RS"/>
@@ -48348,7 +48153,7 @@
                     <pic:cNvPicPr/>
                   </pic:nvPicPr>
                   <pic:blipFill>
-                    <a:blip r:embed="rId65"/>
+                    <a:blip r:embed="rId71"/>
                     <a:stretch>
                       <a:fillRect/>
                     </a:stretch>
@@ -48696,7 +48501,7 @@
                     <pic:cNvPicPr/>
                   </pic:nvPicPr>
                   <pic:blipFill>
-                    <a:blip r:embed="rId66"/>
+                    <a:blip r:embed="rId72"/>
                     <a:stretch>
                       <a:fillRect/>
                     </a:stretch>
@@ -49819,7 +49624,7 @@
           <w:lang w:val="en-US"/>
         </w:rPr>
       </w:pPr>
-      <w:hyperlink r:id="rId67" w:history="1">
+      <w:hyperlink r:id="rId73" w:history="1">
         <w:r>
           <w:rPr>
             <w:rStyle w:val="Hyperlink"/>
@@ -50222,7 +50027,7 @@
         </w:rPr>
         <w:t xml:space="preserve"> </w:t>
       </w:r>
-      <w:hyperlink r:id="rId68" w:history="1">
+      <w:hyperlink r:id="rId74" w:history="1">
         <w:r>
           <w:rPr>
             <w:rStyle w:val="Hyperlink"/>
@@ -50263,7 +50068,7 @@
         </w:rPr>
         <w:t xml:space="preserve">] </w:t>
       </w:r>
-      <w:hyperlink r:id="rId69" w:history="1">
+      <w:hyperlink r:id="rId75" w:history="1">
         <w:r>
           <w:rPr>
             <w:rStyle w:val="Hyperlink"/>
@@ -50616,7 +50421,7 @@
         </w:rPr>
         <w:t xml:space="preserve"> </w:t>
       </w:r>
-      <w:hyperlink r:id="rId70" w:history="1">
+      <w:hyperlink r:id="rId76" w:history="1">
         <w:r>
           <w:rPr>
             <w:rStyle w:val="Hyperlink"/>
@@ -50698,7 +50503,7 @@
         </w:rPr>
         <w:t xml:space="preserve"> </w:t>
       </w:r>
-      <w:hyperlink r:id="rId71" w:history="1">
+      <w:hyperlink r:id="rId77" w:history="1">
         <w:r>
           <w:rPr>
             <w:rStyle w:val="Hyperlink"/>
@@ -50768,7 +50573,7 @@
         </w:rPr>
         <w:t xml:space="preserve"> </w:t>
       </w:r>
-      <w:hyperlink r:id="rId72" w:history="1">
+      <w:hyperlink r:id="rId78" w:history="1">
         <w:r>
           <w:rPr>
             <w:rStyle w:val="Hyperlink"/>
@@ -50795,32 +50600,24 @@
         </w:rPr>
         <w:t>[18]</w:t>
       </w:r>
-    </w:p>
-    <w:p>
-      <w:pPr>
+      <w:r>
         <w:rPr>
           <w:rStyle w:val="Hyperlink"/>
           <w:color w:val="auto"/>
           <w:u w:val="none"/>
           <w:lang w:val="en-US"/>
         </w:rPr>
-      </w:pPr>
+        <w:t xml:space="preserve"> </w:t>
+      </w:r>
       <w:r>
         <w:rPr>
           <w:rStyle w:val="Hyperlink"/>
           <w:color w:val="auto"/>
           <w:u w:val="none"/>
-          <w:lang w:val="en-US"/>
-        </w:rPr>
-        <w:t>[19]</w:t>
-      </w:r>
-    </w:p>
-    <w:p>
-      <w:pPr>
-        <w:rPr>
-          <w:lang w:val="en-US"/>
-        </w:rPr>
-      </w:pPr>
+          <w:lang w:val="sr-Cyrl-RS"/>
+        </w:rPr>
+        <w:t>„</w:t>
+      </w:r>
       <w:r>
         <w:rPr>
           <w:rStyle w:val="Hyperlink"/>
@@ -50828,7 +50625,213 @@
           <w:u w:val="none"/>
           <w:lang w:val="en-US"/>
         </w:rPr>
+        <w:t xml:space="preserve">HID Omnikey 5022 </w:t>
+      </w:r>
+      <w:r>
+        <w:rPr>
+          <w:rStyle w:val="Hyperlink"/>
+          <w:color w:val="auto"/>
+          <w:u w:val="none"/>
+          <w:lang w:val="sr-Cyrl-RS"/>
+        </w:rPr>
+        <w:t>“</w:t>
+      </w:r>
+      <w:r>
+        <w:rPr>
+          <w:rStyle w:val="Hyperlink"/>
+          <w:color w:val="auto"/>
+          <w:u w:val="none"/>
+          <w:lang w:val="en-US"/>
+        </w:rPr>
+        <w:t xml:space="preserve"> </w:t>
+      </w:r>
+      <w:hyperlink r:id="rId79" w:history="1">
+        <w:r>
+          <w:rPr>
+            <w:rStyle w:val="Hyperlink"/>
+            <w:lang w:val="en-US"/>
+          </w:rPr>
+          <w:t>https://www.hidglobal.com/products/readers/omnikey/5022</w:t>
+        </w:r>
+      </w:hyperlink>
+    </w:p>
+    <w:p>
+      <w:pPr>
+        <w:rPr>
+          <w:rStyle w:val="Hyperlink"/>
+          <w:color w:val="auto"/>
+          <w:u w:val="none"/>
+        </w:rPr>
+      </w:pPr>
+      <w:r>
+        <w:rPr>
+          <w:rStyle w:val="Hyperlink"/>
+          <w:color w:val="auto"/>
+          <w:u w:val="none"/>
+          <w:lang w:val="en-US"/>
+        </w:rPr>
+        <w:t>[19]</w:t>
+      </w:r>
+      <w:r>
+        <w:rPr>
+          <w:rStyle w:val="Hyperlink"/>
+          <w:color w:val="auto"/>
+          <w:u w:val="none"/>
+          <w:lang w:val="en-US"/>
+        </w:rPr>
+        <w:t xml:space="preserve"> </w:t>
+      </w:r>
+      <w:r>
+        <w:rPr>
+          <w:rStyle w:val="Hyperlink"/>
+          <w:color w:val="auto"/>
+          <w:u w:val="none"/>
+          <w:lang w:val="sr-Cyrl-RS"/>
+        </w:rPr>
+        <w:t>„</w:t>
+      </w:r>
+      <w:r>
+        <w:rPr>
+          <w:rStyle w:val="Hyperlink"/>
+          <w:color w:val="auto"/>
+          <w:u w:val="none"/>
+        </w:rPr>
+        <w:t xml:space="preserve">NXP JCOP 4 Java Card 3.0.5 Classic </w:t>
+      </w:r>
+      <w:r>
+        <w:rPr>
+          <w:rStyle w:val="Hyperlink"/>
+          <w:color w:val="auto"/>
+          <w:u w:val="none"/>
+          <w:lang w:val="sr-Cyrl-RS"/>
+        </w:rPr>
+        <w:t>“</w:t>
+      </w:r>
+      <w:r>
+        <w:rPr>
+          <w:rStyle w:val="Hyperlink"/>
+          <w:color w:val="auto"/>
+          <w:u w:val="none"/>
+        </w:rPr>
+        <w:t xml:space="preserve"> </w:t>
+      </w:r>
+      <w:hyperlink r:id="rId80" w:history="1">
+        <w:r>
+          <w:rPr>
+            <w:rStyle w:val="Hyperlink"/>
+          </w:rPr>
+          <w:t>https://www.cardlogix.com/product/nxp-jcop-4-java-card-3-0-5-classic/</w:t>
+        </w:r>
+      </w:hyperlink>
+    </w:p>
+    <w:p>
+      <w:pPr>
+        <w:rPr>
+          <w:lang w:val="sr-Cyrl-RS"/>
+        </w:rPr>
+      </w:pPr>
+      <w:r>
+        <w:rPr>
+          <w:rStyle w:val="Hyperlink"/>
+          <w:color w:val="auto"/>
+          <w:u w:val="none"/>
+          <w:lang w:val="en-US"/>
+        </w:rPr>
         <w:t>[20]</w:t>
+      </w:r>
+      <w:r>
+        <w:rPr>
+          <w:rStyle w:val="Hyperlink"/>
+          <w:color w:val="auto"/>
+          <w:u w:val="none"/>
+          <w:lang w:val="sr-Cyrl-RS"/>
+        </w:rPr>
+        <w:t xml:space="preserve"> </w:t>
+      </w:r>
+      <w:r>
+        <w:rPr>
+          <w:rStyle w:val="Hyperlink"/>
+          <w:color w:val="auto"/>
+          <w:u w:val="none"/>
+        </w:rPr>
+        <w:t xml:space="preserve">ETSI Technical Specification </w:t>
+      </w:r>
+      <w:r>
+        <w:rPr>
+          <w:rStyle w:val="Hyperlink"/>
+          <w:color w:val="auto"/>
+          <w:u w:val="none"/>
+          <w:lang w:val="sr-Cyrl-RS"/>
+        </w:rPr>
+        <w:t>„</w:t>
+      </w:r>
+      <w:r>
+        <w:rPr>
+          <w:rStyle w:val="Hyperlink"/>
+          <w:i/>
+          <w:iCs/>
+          <w:color w:val="auto"/>
+          <w:u w:val="none"/>
+        </w:rPr>
+        <w:t>Smart cards</w:t>
+      </w:r>
+      <w:r>
+        <w:rPr>
+          <w:rStyle w:val="Hyperlink"/>
+          <w:i/>
+          <w:iCs/>
+          <w:color w:val="auto"/>
+          <w:u w:val="none"/>
+          <w:lang w:val="en-US"/>
+        </w:rPr>
+        <w:t>; UICC-Terminal interface; Physical and logical characteristics (Release 4)</w:t>
+      </w:r>
+      <w:r>
+        <w:rPr>
+          <w:rStyle w:val="Hyperlink"/>
+          <w:i/>
+          <w:iCs/>
+          <w:color w:val="auto"/>
+          <w:u w:val="none"/>
+          <w:lang w:val="en-US"/>
+        </w:rPr>
+        <w:t xml:space="preserve"> </w:t>
+      </w:r>
+      <w:r>
+        <w:rPr>
+          <w:rStyle w:val="Hyperlink"/>
+          <w:color w:val="auto"/>
+          <w:u w:val="none"/>
+          <w:lang w:val="sr-Cyrl-RS"/>
+        </w:rPr>
+        <w:t>“</w:t>
+      </w:r>
+      <w:r>
+        <w:rPr>
+          <w:rStyle w:val="Hyperlink"/>
+          <w:color w:val="auto"/>
+          <w:u w:val="none"/>
+          <w:lang w:val="en-US"/>
+        </w:rPr>
+        <w:t xml:space="preserve"> </w:t>
+      </w:r>
+      <w:hyperlink r:id="rId81" w:history="1">
+        <w:r>
+          <w:rPr>
+            <w:rStyle w:val="Hyperlink"/>
+            <w:lang w:val="en-US"/>
+          </w:rPr>
+          <w:t>https://www.etsi.org/deliver/etsi_ts/specification.pdf</w:t>
+        </w:r>
+      </w:hyperlink>
+      <w:r>
+        <w:rPr>
+          <w:rStyle w:val="Hyperlink"/>
+          <w:color w:val="auto"/>
+          <w:u w:val="none"/>
+          <w:lang w:val="en-US"/>
+        </w:rPr>
+        <w:t xml:space="preserve"> </w:t>
       </w:r>
     </w:p>
     <w:p>
@@ -50881,8 +50884,8 @@
           <w:lang w:val="sr-Cyrl-RS"/>
         </w:rPr>
         <w:sectPr>
-          <w:headerReference w:type="default" r:id="rId73"/>
-          <w:footerReference w:type="default" r:id="rId74"/>
+          <w:headerReference w:type="default" r:id="rId82"/>
+          <w:footerReference w:type="default" r:id="rId83"/>
           <w:pgSz w:w="11906" w:h="16838" w:code="9"/>
           <w:pgMar w:top="1440" w:right="1440" w:bottom="1440" w:left="1440" w:header="850" w:footer="850" w:gutter="0"/>
           <w:pgNumType w:start="1"/>
@@ -51759,147 +51762,12 @@
           <w:rFonts w:ascii="Times New Roman" w:hAnsi="Times New Roman"/>
         </w:rPr>
       </w:pPr>
-      <w:proofErr w:type="spellStart"/>
       <w:r>
         <w:rPr>
           <w:rFonts w:ascii="Times New Roman" w:hAnsi="Times New Roman"/>
         </w:rPr>
-        <w:t>Под</w:t>
-      </w:r>
-      <w:proofErr w:type="spellEnd"/>
-      <w:r>
-        <w:rPr>
-          <w:rFonts w:ascii="Times New Roman" w:hAnsi="Times New Roman"/>
-        </w:rPr>
-        <w:t xml:space="preserve"> </w:t>
-      </w:r>
-      <w:proofErr w:type="spellStart"/>
-      <w:r>
-        <w:rPr>
-          <w:rFonts w:ascii="Times New Roman" w:hAnsi="Times New Roman"/>
-        </w:rPr>
-        <w:t>пуном</w:t>
-      </w:r>
-      <w:proofErr w:type="spellEnd"/>
-      <w:r>
-        <w:rPr>
-          <w:rFonts w:ascii="Times New Roman" w:hAnsi="Times New Roman"/>
-        </w:rPr>
-        <w:t xml:space="preserve"> </w:t>
-      </w:r>
-      <w:proofErr w:type="spellStart"/>
-      <w:r>
-        <w:rPr>
-          <w:rFonts w:ascii="Times New Roman" w:hAnsi="Times New Roman"/>
-        </w:rPr>
-        <w:t>моралном</w:t>
-      </w:r>
-      <w:proofErr w:type="spellEnd"/>
-      <w:r>
-        <w:rPr>
-          <w:rFonts w:ascii="Times New Roman" w:hAnsi="Times New Roman"/>
-        </w:rPr>
-        <w:t xml:space="preserve">, </w:t>
-      </w:r>
-      <w:proofErr w:type="spellStart"/>
-      <w:r>
-        <w:rPr>
-          <w:rFonts w:ascii="Times New Roman" w:hAnsi="Times New Roman"/>
-        </w:rPr>
-        <w:t>материјалном</w:t>
-      </w:r>
-      <w:proofErr w:type="spellEnd"/>
-      <w:r>
-        <w:rPr>
-          <w:rFonts w:ascii="Times New Roman" w:hAnsi="Times New Roman"/>
-        </w:rPr>
-        <w:t xml:space="preserve">, </w:t>
-      </w:r>
-      <w:proofErr w:type="spellStart"/>
-      <w:r>
-        <w:rPr>
-          <w:rFonts w:ascii="Times New Roman" w:hAnsi="Times New Roman"/>
-        </w:rPr>
-        <w:t>дисциплинском</w:t>
-      </w:r>
-      <w:proofErr w:type="spellEnd"/>
-      <w:r>
-        <w:rPr>
-          <w:rFonts w:ascii="Times New Roman" w:hAnsi="Times New Roman"/>
-        </w:rPr>
-        <w:t xml:space="preserve"> и </w:t>
-      </w:r>
-      <w:proofErr w:type="spellStart"/>
-      <w:r>
-        <w:rPr>
-          <w:rFonts w:ascii="Times New Roman" w:hAnsi="Times New Roman"/>
-        </w:rPr>
-        <w:t>кривичном</w:t>
-      </w:r>
-      <w:proofErr w:type="spellEnd"/>
-      <w:r>
-        <w:rPr>
-          <w:rFonts w:ascii="Times New Roman" w:hAnsi="Times New Roman"/>
-        </w:rPr>
-        <w:t xml:space="preserve"> </w:t>
-      </w:r>
-      <w:proofErr w:type="spellStart"/>
-      <w:r>
-        <w:rPr>
-          <w:rFonts w:ascii="Times New Roman" w:hAnsi="Times New Roman"/>
-        </w:rPr>
-        <w:t>одговорношћу</w:t>
-      </w:r>
-      <w:proofErr w:type="spellEnd"/>
-      <w:r>
-        <w:rPr>
-          <w:rFonts w:ascii="Times New Roman" w:hAnsi="Times New Roman"/>
-        </w:rPr>
-        <w:t xml:space="preserve"> </w:t>
-      </w:r>
-      <w:proofErr w:type="spellStart"/>
-      <w:r>
-        <w:rPr>
-          <w:rFonts w:ascii="Times New Roman" w:hAnsi="Times New Roman"/>
-        </w:rPr>
-        <w:t>изјављујем</w:t>
-      </w:r>
-      <w:proofErr w:type="spellEnd"/>
-      <w:r>
-        <w:rPr>
-          <w:rFonts w:ascii="Times New Roman" w:hAnsi="Times New Roman"/>
-        </w:rPr>
-        <w:t xml:space="preserve"> </w:t>
-      </w:r>
-      <w:proofErr w:type="spellStart"/>
-      <w:r>
-        <w:rPr>
-          <w:rFonts w:ascii="Times New Roman" w:hAnsi="Times New Roman"/>
-        </w:rPr>
-        <w:t>да</w:t>
-      </w:r>
-      <w:proofErr w:type="spellEnd"/>
-      <w:r>
-        <w:rPr>
-          <w:rFonts w:ascii="Times New Roman" w:hAnsi="Times New Roman"/>
-        </w:rPr>
-        <w:t xml:space="preserve"> </w:t>
-      </w:r>
-      <w:proofErr w:type="spellStart"/>
-      <w:r>
-        <w:rPr>
-          <w:rFonts w:ascii="Times New Roman" w:hAnsi="Times New Roman"/>
-        </w:rPr>
-        <w:t>је</w:t>
-      </w:r>
-      <w:proofErr w:type="spellEnd"/>
-      <w:r>
-        <w:rPr>
-          <w:rFonts w:ascii="Times New Roman" w:hAnsi="Times New Roman"/>
-        </w:rPr>
-        <w:t xml:space="preserve"> </w:t>
-      </w:r>
-      <w:proofErr w:type="spellStart"/>
+        <w:t xml:space="preserve">Под пуном моралном, материјалном, дисциплинском и кривичном одговорношћу изјављујем да је </w:t>
+      </w:r>
       <w:r>
         <w:rPr>
           <w:rFonts w:ascii="Times New Roman" w:hAnsi="Times New Roman"/>
@@ -51907,67 +51775,25 @@
         </w:rPr>
         <w:t>мастер</w:t>
       </w:r>
-      <w:proofErr w:type="spellEnd"/>
       <w:r>
         <w:rPr>
           <w:rFonts w:ascii="Times New Roman" w:hAnsi="Times New Roman"/>
           <w:spacing w:val="-1"/>
         </w:rPr>
-        <w:t xml:space="preserve"> </w:t>
-      </w:r>
-      <w:proofErr w:type="spellStart"/>
+        <w:t xml:space="preserve"> рад</w:t>
+      </w:r>
+      <w:r>
+        <w:rPr>
+          <w:rFonts w:ascii="Times New Roman" w:hAnsi="Times New Roman"/>
+        </w:rPr>
+        <w:t>,</w:t>
+      </w:r>
       <w:r>
         <w:rPr>
           <w:rFonts w:ascii="Times New Roman" w:hAnsi="Times New Roman"/>
           <w:spacing w:val="-1"/>
         </w:rPr>
-        <w:t>рад</w:t>
-      </w:r>
-      <w:proofErr w:type="spellEnd"/>
-      <w:r>
-        <w:rPr>
-          <w:rFonts w:ascii="Times New Roman" w:hAnsi="Times New Roman"/>
-        </w:rPr>
-        <w:t>,</w:t>
-      </w:r>
-      <w:r>
-        <w:rPr>
-          <w:rFonts w:ascii="Times New Roman" w:hAnsi="Times New Roman"/>
-          <w:spacing w:val="-1"/>
-        </w:rPr>
-        <w:t xml:space="preserve"> </w:t>
-      </w:r>
-      <w:proofErr w:type="spellStart"/>
-      <w:r>
-        <w:rPr>
-          <w:rFonts w:ascii="Times New Roman" w:hAnsi="Times New Roman"/>
-          <w:spacing w:val="-1"/>
-        </w:rPr>
-        <w:t>под</w:t>
-      </w:r>
-      <w:proofErr w:type="spellEnd"/>
-      <w:r>
-        <w:rPr>
-          <w:rFonts w:ascii="Times New Roman" w:hAnsi="Times New Roman"/>
-          <w:spacing w:val="-1"/>
-        </w:rPr>
-        <w:t xml:space="preserve"> </w:t>
-      </w:r>
-      <w:proofErr w:type="spellStart"/>
-      <w:r>
-        <w:rPr>
-          <w:rFonts w:ascii="Times New Roman" w:hAnsi="Times New Roman"/>
-          <w:spacing w:val="-1"/>
-        </w:rPr>
-        <w:t>насловом</w:t>
-      </w:r>
-      <w:proofErr w:type="spellEnd"/>
-      <w:r>
-        <w:rPr>
-          <w:rFonts w:ascii="Times New Roman" w:hAnsi="Times New Roman"/>
-          <w:spacing w:val="-1"/>
-        </w:rPr>
-        <w:t>:</w:t>
+        <w:t xml:space="preserve"> под насловом:</w:t>
       </w:r>
     </w:p>
     <w:p>
@@ -52107,7 +51933,7 @@
           </mc:Choice>
           <mc:Fallback>
             <w:pict>
-              <v:group w14:anchorId="302542A2" id="Group 3" o:spid="_x0000_s1026" style="width:474pt;height:8.1pt;flip:y;mso-position-horizontal-relative:char;mso-position-vertical-relative:line" coordsize="8908,14" o:gfxdata="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">
+              <v:group w14:anchorId="20EBC8B8" id="Group 3" o:spid="_x0000_s1026" style="width:474pt;height:8.1pt;flip:y;mso-position-horizontal-relative:char;mso-position-vertical-relative:line" coordsize="8908,14" o:gfxdata="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">
                 <v:group id="Group 4" o:spid="_x0000_s1027" style="position:absolute;left:7;top:7;width:8895;height:2" coordorigin="7,7" coordsize="8895,2" o:gfxdata="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">
                   <v:shape id="Freeform 5" o:spid="_x0000_s1028" style="position:absolute;left:7;top:7;width:8895;height:2;visibility:visible;mso-wrap-style:square;v-text-anchor:top" coordsize="8895,2" o:gfxdata="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" path="m,l8894,e" filled="f" strokeweight=".23978mm">
                     <v:path arrowok="t" o:connecttype="custom" o:connectlocs="0,0;8894,0" o:connectangles="0,0"/>
@@ -52240,7 +52066,7 @@
           </mc:Choice>
           <mc:Fallback>
             <w:pict>
-              <v:group w14:anchorId="0E73AF06" id="Group 6" o:spid="_x0000_s1026" style="width:474pt;height:8.1pt;flip:y;mso-position-horizontal-relative:char;mso-position-vertical-relative:line" coordsize="8908,14" o:gfxdata="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">
+              <v:group w14:anchorId="5FC2EA07" id="Group 6" o:spid="_x0000_s1026" style="width:474pt;height:8.1pt;flip:y;mso-position-horizontal-relative:char;mso-position-vertical-relative:line" coordsize="8908,14" o:gfxdata="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">
                 <v:group id="Group 7" o:spid="_x0000_s1027" style="position:absolute;left:7;top:7;width:8895;height:2" coordorigin="7,7" coordsize="8895,2" o:gfxdata="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">
                   <v:shape id="Freeform 8" o:spid="_x0000_s1028" style="position:absolute;left:7;top:7;width:8895;height:2;visibility:visible;mso-wrap-style:square;v-text-anchor:top" coordsize="8895,2" o:gfxdata="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" path="m,l8894,e" filled="f" strokeweight=".23978mm">
                     <v:path arrowok="t" o:connecttype="custom" o:connectlocs="0,0;8894,0" o:connectangles="0,0"/>

</xml_diff>